<commit_message>
update do teste de aceitação
</commit_message>
<xml_diff>
--- a/Correcao_Givas_Teste_Aceitacao.docx
+++ b/Correcao_Givas_Teste_Aceitacao.docx
@@ -1805,6 +1805,18 @@
     <w:p>
       <w:pPr>
         <w:spacing w:line="360" w:lineRule="auto"/>
+        <w:ind w:firstLine="720"/>
+        <w:jc w:val="both"/>
+        <w:rPr>
+          <w:color w:val="auto"/>
+          <w:sz w:val="24"/>
+          <w:szCs w:val="24"/>
+        </w:rPr>
+      </w:pPr>
+    </w:p>
+    <w:p>
+      <w:pPr>
+        <w:spacing w:line="360" w:lineRule="auto"/>
         <w:ind w:firstLine="709"/>
         <w:jc w:val="both"/>
         <w:rPr>
@@ -2079,6 +2091,18 @@
     <w:p>
       <w:pPr>
         <w:spacing w:line="360" w:lineRule="auto"/>
+        <w:ind w:firstLine="720"/>
+        <w:jc w:val="both"/>
+        <w:rPr>
+          <w:color w:val="3706EA"/>
+          <w:sz w:val="24"/>
+          <w:szCs w:val="24"/>
+        </w:rPr>
+      </w:pPr>
+    </w:p>
+    <w:p>
+      <w:pPr>
+        <w:spacing w:line="360" w:lineRule="auto"/>
         <w:ind w:firstLine="709"/>
         <w:jc w:val="both"/>
         <w:rPr>
@@ -2546,7 +2570,16 @@
           <w:sz w:val="24"/>
           <w:szCs w:val="24"/>
         </w:rPr>
-        <w:t xml:space="preserve"> "administrador" e senha "1234"). </w:t>
+        <w:t xml:space="preserve"> "administrador" e senha </w:t>
+      </w:r>
+      <w:r>
+        <w:rPr>
+          <w:color w:val="auto"/>
+          <w:sz w:val="24"/>
+          <w:szCs w:val="24"/>
+        </w:rPr>
+        <w:lastRenderedPageBreak/>
+        <w:t xml:space="preserve">"1234"). </w:t>
       </w:r>
     </w:p>
     <w:p>
@@ -2649,693 +2682,1901 @@
         <w:ind w:firstLine="709"/>
         <w:jc w:val="both"/>
         <w:rPr>
+          <w:color w:val="auto"/>
+          <w:sz w:val="24"/>
+          <w:szCs w:val="24"/>
+        </w:rPr>
+      </w:pPr>
+      <w:r>
+        <w:rPr>
+          <w:color w:val="auto"/>
+          <w:sz w:val="24"/>
+          <w:szCs w:val="24"/>
+        </w:rPr>
+        <w:t>2º Aspecto: Janela Principal</w:t>
+      </w:r>
+    </w:p>
+    <w:p>
+      <w:pPr>
+        <w:spacing w:line="360" w:lineRule="auto"/>
+        <w:ind w:firstLine="709"/>
+        <w:jc w:val="both"/>
+        <w:rPr>
+          <w:color w:val="auto"/>
+          <w:sz w:val="24"/>
+          <w:szCs w:val="24"/>
+        </w:rPr>
+      </w:pPr>
+      <w:r>
+        <w:rPr>
+          <w:color w:val="auto"/>
+          <w:sz w:val="24"/>
+          <w:szCs w:val="24"/>
+        </w:rPr>
+        <w:tab/>
+      </w:r>
+    </w:p>
+    <w:p>
+      <w:pPr>
+        <w:spacing w:line="360" w:lineRule="auto"/>
+        <w:ind w:firstLine="709"/>
+        <w:jc w:val="both"/>
+        <w:rPr>
+          <w:color w:val="auto"/>
+          <w:sz w:val="24"/>
+          <w:szCs w:val="24"/>
+        </w:rPr>
+      </w:pPr>
+      <w:r>
+        <w:rPr>
+          <w:b/>
+          <w:color w:val="auto"/>
+          <w:sz w:val="24"/>
+          <w:szCs w:val="24"/>
+        </w:rPr>
+        <w:t>Funcionalidade</w:t>
+      </w:r>
+      <w:r>
+        <w:rPr>
+          <w:color w:val="auto"/>
+          <w:sz w:val="24"/>
+          <w:szCs w:val="24"/>
+        </w:rPr>
+        <w:t xml:space="preserve">: </w:t>
+      </w:r>
+    </w:p>
+    <w:p>
+      <w:pPr>
+        <w:spacing w:line="360" w:lineRule="auto"/>
+        <w:ind w:firstLine="720"/>
+        <w:jc w:val="both"/>
+        <w:rPr>
+          <w:color w:val="auto"/>
+          <w:sz w:val="24"/>
+          <w:szCs w:val="24"/>
+        </w:rPr>
+      </w:pPr>
+      <w:r>
+        <w:rPr>
+          <w:color w:val="auto"/>
+          <w:sz w:val="24"/>
+          <w:szCs w:val="24"/>
+        </w:rPr>
+        <w:t>Acesso ao calendário para uma visualização rápida do serviço agendado.</w:t>
+      </w:r>
+    </w:p>
+    <w:p>
+      <w:pPr>
+        <w:spacing w:line="360" w:lineRule="auto"/>
+        <w:ind w:firstLine="720"/>
+        <w:jc w:val="both"/>
+        <w:rPr>
+          <w:color w:val="auto"/>
+          <w:sz w:val="24"/>
+          <w:szCs w:val="24"/>
+        </w:rPr>
+      </w:pPr>
+    </w:p>
+    <w:p>
+      <w:pPr>
+        <w:spacing w:line="360" w:lineRule="auto"/>
+        <w:ind w:firstLine="709"/>
+        <w:jc w:val="both"/>
+        <w:rPr>
+          <w:b/>
+          <w:color w:val="auto"/>
+          <w:sz w:val="24"/>
+          <w:szCs w:val="24"/>
+        </w:rPr>
+      </w:pPr>
+      <w:r>
+        <w:rPr>
+          <w:b/>
+          <w:color w:val="auto"/>
+          <w:sz w:val="24"/>
+          <w:szCs w:val="24"/>
+        </w:rPr>
+        <w:t>História de Usuário:</w:t>
+      </w:r>
+    </w:p>
+    <w:p>
+      <w:pPr>
+        <w:ind w:firstLine="709"/>
+        <w:jc w:val="both"/>
+        <w:rPr>
+          <w:color w:val="auto"/>
+          <w:sz w:val="24"/>
+          <w:szCs w:val="24"/>
+        </w:rPr>
+      </w:pPr>
+      <w:r>
+        <w:rPr>
+          <w:color w:val="auto"/>
+          <w:sz w:val="24"/>
+          <w:szCs w:val="24"/>
+        </w:rPr>
+        <w:t xml:space="preserve">O usuário do Sistema </w:t>
+      </w:r>
+      <w:proofErr w:type="spellStart"/>
+      <w:r>
+        <w:rPr>
+          <w:color w:val="auto"/>
+          <w:sz w:val="24"/>
+          <w:szCs w:val="24"/>
+        </w:rPr>
+        <w:t>PetShop</w:t>
+      </w:r>
+      <w:proofErr w:type="spellEnd"/>
+      <w:r>
+        <w:rPr>
+          <w:color w:val="auto"/>
+          <w:sz w:val="24"/>
+          <w:szCs w:val="24"/>
+        </w:rPr>
+        <w:t xml:space="preserve">, </w:t>
+      </w:r>
+      <w:r>
+        <w:rPr>
+          <w:color w:val="auto"/>
+          <w:sz w:val="24"/>
+          <w:szCs w:val="24"/>
+        </w:rPr>
+        <w:t xml:space="preserve">terá acesso desde que esteja </w:t>
+      </w:r>
+      <w:proofErr w:type="spellStart"/>
+      <w:r>
+        <w:rPr>
+          <w:color w:val="auto"/>
+          <w:sz w:val="24"/>
+          <w:szCs w:val="24"/>
+        </w:rPr>
+        <w:t>logado</w:t>
+      </w:r>
+      <w:proofErr w:type="spellEnd"/>
+      <w:r>
+        <w:rPr>
+          <w:color w:val="auto"/>
+          <w:sz w:val="24"/>
+          <w:szCs w:val="24"/>
+        </w:rPr>
+        <w:t>.</w:t>
+      </w:r>
+    </w:p>
+    <w:p>
+      <w:pPr>
+        <w:ind w:firstLine="360"/>
+        <w:jc w:val="both"/>
+        <w:rPr>
+          <w:color w:val="auto"/>
+          <w:sz w:val="24"/>
+          <w:szCs w:val="24"/>
+        </w:rPr>
+      </w:pPr>
+    </w:p>
+    <w:p>
+      <w:pPr>
+        <w:spacing w:line="360" w:lineRule="auto"/>
+        <w:ind w:firstLine="709"/>
+        <w:jc w:val="both"/>
+        <w:rPr>
+          <w:b/>
+          <w:color w:val="auto"/>
+          <w:sz w:val="24"/>
+          <w:szCs w:val="24"/>
+        </w:rPr>
+      </w:pPr>
+      <w:r>
+        <w:rPr>
+          <w:b/>
+          <w:color w:val="auto"/>
+          <w:sz w:val="24"/>
+          <w:szCs w:val="24"/>
+        </w:rPr>
+        <w:t>Pré-Condições:</w:t>
+      </w:r>
+    </w:p>
+    <w:p>
+      <w:pPr>
+        <w:spacing w:line="360" w:lineRule="auto"/>
+        <w:ind w:firstLine="720"/>
+        <w:jc w:val="both"/>
+        <w:rPr>
+          <w:color w:val="auto"/>
+          <w:sz w:val="24"/>
+          <w:szCs w:val="24"/>
+        </w:rPr>
+      </w:pPr>
+      <w:r>
+        <w:rPr>
+          <w:color w:val="auto"/>
+          <w:sz w:val="24"/>
+          <w:szCs w:val="24"/>
+        </w:rPr>
+        <w:t>O usuário irá realizar uma consulta rápida ao serviço do dia agendado.</w:t>
+      </w:r>
+    </w:p>
+    <w:p>
+      <w:pPr>
+        <w:spacing w:line="360" w:lineRule="auto"/>
+        <w:ind w:firstLine="720"/>
+        <w:jc w:val="both"/>
+        <w:rPr>
+          <w:color w:val="auto"/>
+          <w:sz w:val="24"/>
+          <w:szCs w:val="24"/>
+        </w:rPr>
+      </w:pPr>
+    </w:p>
+    <w:p>
+      <w:pPr>
+        <w:spacing w:line="360" w:lineRule="auto"/>
+        <w:ind w:firstLine="709"/>
+        <w:jc w:val="both"/>
+        <w:rPr>
+          <w:color w:val="auto"/>
+          <w:sz w:val="24"/>
+          <w:szCs w:val="24"/>
+        </w:rPr>
+      </w:pPr>
+      <w:r>
+        <w:rPr>
+          <w:b/>
+          <w:color w:val="auto"/>
+          <w:sz w:val="24"/>
+          <w:szCs w:val="24"/>
+        </w:rPr>
+        <w:t>Cenário 01:</w:t>
+      </w:r>
+      <w:r>
+        <w:rPr>
+          <w:color w:val="auto"/>
+          <w:sz w:val="24"/>
+          <w:szCs w:val="24"/>
+        </w:rPr>
+        <w:t xml:space="preserve"> </w:t>
+      </w:r>
+      <w:r>
+        <w:rPr>
+          <w:color w:val="auto"/>
+          <w:sz w:val="24"/>
+          <w:szCs w:val="24"/>
+        </w:rPr>
+        <w:t>O usuário realizará uma consulta por data.</w:t>
+      </w:r>
+    </w:p>
+    <w:p>
+      <w:pPr>
+        <w:spacing w:line="360" w:lineRule="auto"/>
+        <w:ind w:firstLine="709"/>
+        <w:jc w:val="both"/>
+        <w:rPr>
+          <w:color w:val="auto"/>
+          <w:sz w:val="24"/>
+          <w:szCs w:val="24"/>
+        </w:rPr>
+      </w:pPr>
+      <w:r>
+        <w:rPr>
+          <w:i/>
+          <w:color w:val="auto"/>
+          <w:sz w:val="24"/>
+          <w:szCs w:val="24"/>
+        </w:rPr>
+        <w:t>Dado:</w:t>
+      </w:r>
+      <w:r>
+        <w:rPr>
+          <w:color w:val="auto"/>
+          <w:sz w:val="24"/>
+          <w:szCs w:val="24"/>
+        </w:rPr>
+        <w:t xml:space="preserve"> </w:t>
+      </w:r>
+      <w:r>
+        <w:rPr>
+          <w:color w:val="auto"/>
+          <w:sz w:val="24"/>
+          <w:szCs w:val="24"/>
+        </w:rPr>
+        <w:t>A consulta é realizada.</w:t>
+      </w:r>
+    </w:p>
+    <w:p>
+      <w:pPr>
+        <w:spacing w:line="360" w:lineRule="auto"/>
+        <w:ind w:firstLine="709"/>
+        <w:jc w:val="both"/>
+        <w:rPr>
+          <w:color w:val="auto"/>
+          <w:sz w:val="24"/>
+          <w:szCs w:val="24"/>
+        </w:rPr>
+      </w:pPr>
+      <w:r>
+        <w:rPr>
+          <w:i/>
+          <w:color w:val="auto"/>
+          <w:sz w:val="24"/>
+          <w:szCs w:val="24"/>
+        </w:rPr>
+        <w:t>Quando:</w:t>
+      </w:r>
+      <w:r>
+        <w:rPr>
+          <w:color w:val="auto"/>
+          <w:sz w:val="24"/>
+          <w:szCs w:val="24"/>
+        </w:rPr>
+        <w:t xml:space="preserve"> </w:t>
+      </w:r>
+      <w:r>
+        <w:rPr>
+          <w:color w:val="auto"/>
+          <w:sz w:val="24"/>
+          <w:szCs w:val="24"/>
+        </w:rPr>
+        <w:t>O usuário seleciona uma data no calendário e realizar a busca.</w:t>
+      </w:r>
+    </w:p>
+    <w:p>
+      <w:pPr>
+        <w:spacing w:line="360" w:lineRule="auto"/>
+        <w:ind w:firstLine="709"/>
+        <w:jc w:val="both"/>
+        <w:rPr>
+          <w:color w:val="auto"/>
+          <w:sz w:val="24"/>
+          <w:szCs w:val="24"/>
+        </w:rPr>
+      </w:pPr>
+      <w:r>
+        <w:rPr>
+          <w:i/>
+          <w:color w:val="auto"/>
+          <w:sz w:val="24"/>
+          <w:szCs w:val="24"/>
+        </w:rPr>
+        <w:t>Então:</w:t>
+      </w:r>
+      <w:r>
+        <w:rPr>
+          <w:color w:val="auto"/>
+          <w:sz w:val="24"/>
+          <w:szCs w:val="24"/>
+        </w:rPr>
+        <w:t xml:space="preserve"> </w:t>
+      </w:r>
+      <w:r>
+        <w:rPr>
+          <w:color w:val="auto"/>
+          <w:sz w:val="24"/>
+          <w:szCs w:val="24"/>
+        </w:rPr>
+        <w:t>O sistema exibirá as consultas agendadas e programadas para o dia selecionado.</w:t>
+      </w:r>
+    </w:p>
+    <w:p>
+      <w:pPr>
+        <w:spacing w:line="360" w:lineRule="auto"/>
+        <w:jc w:val="both"/>
+        <w:rPr>
+          <w:color w:val="auto"/>
+          <w:sz w:val="24"/>
+          <w:szCs w:val="24"/>
+        </w:rPr>
+      </w:pPr>
+    </w:p>
+    <w:p>
+      <w:pPr>
+        <w:spacing w:line="360" w:lineRule="auto"/>
+        <w:ind w:firstLine="709"/>
+        <w:jc w:val="both"/>
+        <w:rPr>
+          <w:color w:val="auto"/>
+          <w:sz w:val="24"/>
+          <w:szCs w:val="24"/>
+        </w:rPr>
+      </w:pPr>
+      <w:r>
+        <w:rPr>
+          <w:b/>
+          <w:color w:val="auto"/>
+          <w:sz w:val="24"/>
+          <w:szCs w:val="24"/>
+        </w:rPr>
+        <w:t>Cenário 02:</w:t>
+      </w:r>
+      <w:r>
+        <w:rPr>
+          <w:color w:val="auto"/>
+          <w:sz w:val="24"/>
+          <w:szCs w:val="24"/>
+        </w:rPr>
+        <w:t xml:space="preserve"> </w:t>
+      </w:r>
+      <w:r>
+        <w:rPr>
+          <w:color w:val="auto"/>
+          <w:sz w:val="24"/>
+          <w:szCs w:val="24"/>
+        </w:rPr>
+        <w:t>O usuário não realizará uma consulta por data.</w:t>
+      </w:r>
+    </w:p>
+    <w:p>
+      <w:pPr>
+        <w:spacing w:line="360" w:lineRule="auto"/>
+        <w:ind w:firstLine="709"/>
+        <w:jc w:val="both"/>
+        <w:rPr>
+          <w:color w:val="auto"/>
+          <w:sz w:val="24"/>
+          <w:szCs w:val="24"/>
+        </w:rPr>
+      </w:pPr>
+      <w:r>
+        <w:rPr>
+          <w:i/>
+          <w:color w:val="auto"/>
+          <w:sz w:val="24"/>
+          <w:szCs w:val="24"/>
+        </w:rPr>
+        <w:t>Dado:</w:t>
+      </w:r>
+      <w:r>
+        <w:rPr>
+          <w:color w:val="auto"/>
+          <w:sz w:val="24"/>
+          <w:szCs w:val="24"/>
+        </w:rPr>
+        <w:t xml:space="preserve"> </w:t>
+      </w:r>
+      <w:r>
+        <w:rPr>
+          <w:color w:val="auto"/>
+          <w:sz w:val="24"/>
+          <w:szCs w:val="24"/>
+        </w:rPr>
+        <w:t>A consulta não é realizada.</w:t>
+      </w:r>
+    </w:p>
+    <w:p>
+      <w:pPr>
+        <w:spacing w:line="360" w:lineRule="auto"/>
+        <w:ind w:firstLine="709"/>
+        <w:jc w:val="both"/>
+        <w:rPr>
+          <w:color w:val="auto"/>
+          <w:sz w:val="24"/>
+          <w:szCs w:val="24"/>
+        </w:rPr>
+      </w:pPr>
+      <w:r>
+        <w:rPr>
+          <w:i/>
+          <w:color w:val="auto"/>
+          <w:sz w:val="24"/>
+          <w:szCs w:val="24"/>
+        </w:rPr>
+        <w:t>Quando:</w:t>
+      </w:r>
+      <w:r>
+        <w:rPr>
+          <w:color w:val="auto"/>
+          <w:sz w:val="24"/>
+          <w:szCs w:val="24"/>
+        </w:rPr>
+        <w:t xml:space="preserve"> </w:t>
+      </w:r>
+      <w:r>
+        <w:rPr>
+          <w:color w:val="auto"/>
+          <w:sz w:val="24"/>
+          <w:szCs w:val="24"/>
+        </w:rPr>
+        <w:t>A data selecionada pelo usuário não tenha nenhuma programação agendada.</w:t>
+      </w:r>
+    </w:p>
+    <w:p>
+      <w:pPr>
+        <w:spacing w:line="360" w:lineRule="auto"/>
+        <w:ind w:firstLine="709"/>
+        <w:jc w:val="both"/>
+        <w:rPr>
+          <w:color w:val="auto"/>
+          <w:sz w:val="24"/>
+          <w:szCs w:val="24"/>
+        </w:rPr>
+      </w:pPr>
+      <w:r>
+        <w:rPr>
+          <w:i/>
+          <w:color w:val="auto"/>
+          <w:sz w:val="24"/>
+          <w:szCs w:val="24"/>
+        </w:rPr>
+        <w:t>Então:</w:t>
+      </w:r>
+      <w:r>
+        <w:rPr>
+          <w:color w:val="auto"/>
+          <w:sz w:val="24"/>
+          <w:szCs w:val="24"/>
+        </w:rPr>
+        <w:t xml:space="preserve"> </w:t>
+      </w:r>
+      <w:r>
+        <w:rPr>
+          <w:color w:val="auto"/>
+          <w:sz w:val="24"/>
+          <w:szCs w:val="24"/>
+        </w:rPr>
+        <w:t>O sistema não exibirá informação de serviço agendado.</w:t>
+      </w:r>
+    </w:p>
+    <w:p>
+      <w:pPr>
+        <w:spacing w:line="360" w:lineRule="auto"/>
+        <w:ind w:firstLine="709"/>
+        <w:jc w:val="both"/>
+        <w:rPr>
           <w:color w:val="0070C0"/>
           <w:sz w:val="24"/>
           <w:szCs w:val="24"/>
         </w:rPr>
       </w:pPr>
+    </w:p>
+    <w:p>
+      <w:pPr>
+        <w:spacing w:line="360" w:lineRule="auto"/>
+        <w:jc w:val="both"/>
+        <w:rPr>
+          <w:color w:val="auto"/>
+          <w:sz w:val="24"/>
+          <w:szCs w:val="24"/>
+        </w:rPr>
+      </w:pPr>
+    </w:p>
+    <w:p>
+      <w:pPr>
+        <w:spacing w:line="360" w:lineRule="auto"/>
+        <w:ind w:firstLine="709"/>
+        <w:jc w:val="both"/>
+        <w:rPr>
+          <w:color w:val="auto"/>
+          <w:sz w:val="24"/>
+          <w:szCs w:val="24"/>
+        </w:rPr>
+      </w:pPr>
+    </w:p>
+    <w:p>
+      <w:pPr>
+        <w:spacing w:line="360" w:lineRule="auto"/>
+        <w:ind w:firstLine="709"/>
+        <w:jc w:val="both"/>
+        <w:rPr>
+          <w:color w:val="auto"/>
+          <w:sz w:val="24"/>
+          <w:szCs w:val="24"/>
+        </w:rPr>
+      </w:pPr>
+    </w:p>
+    <w:p>
+      <w:pPr>
+        <w:pStyle w:val="Ttulo2"/>
+        <w:spacing w:before="0" w:line="360" w:lineRule="auto"/>
+        <w:ind w:firstLine="709"/>
+        <w:jc w:val="both"/>
+        <w:rPr>
+          <w:color w:val="auto"/>
+          <w:sz w:val="24"/>
+          <w:szCs w:val="24"/>
+        </w:rPr>
+      </w:pPr>
+      <w:r>
+        <w:rPr>
+          <w:color w:val="auto"/>
+          <w:sz w:val="24"/>
+          <w:szCs w:val="24"/>
+        </w:rPr>
+        <w:lastRenderedPageBreak/>
+        <w:t xml:space="preserve">3º </w:t>
+      </w:r>
+      <w:r>
+        <w:rPr>
+          <w:color w:val="auto"/>
+          <w:sz w:val="24"/>
+          <w:szCs w:val="24"/>
+        </w:rPr>
+        <w:t>Aspecto: Tela de Usuário do Sistema</w:t>
+      </w:r>
+    </w:p>
+    <w:p>
+      <w:pPr>
+        <w:rPr>
+          <w:color w:val="auto"/>
+        </w:rPr>
+      </w:pPr>
+    </w:p>
+    <w:p>
+      <w:pPr>
+        <w:spacing w:line="360" w:lineRule="auto"/>
+        <w:ind w:firstLine="709"/>
+        <w:jc w:val="both"/>
+        <w:rPr>
+          <w:color w:val="auto"/>
+          <w:sz w:val="24"/>
+          <w:szCs w:val="24"/>
+        </w:rPr>
+      </w:pPr>
+      <w:r>
+        <w:rPr>
+          <w:b/>
+          <w:color w:val="auto"/>
+          <w:sz w:val="24"/>
+          <w:szCs w:val="24"/>
+        </w:rPr>
+        <w:t>Funcionalidade</w:t>
+      </w:r>
+      <w:r>
+        <w:rPr>
+          <w:color w:val="auto"/>
+          <w:sz w:val="24"/>
+          <w:szCs w:val="24"/>
+        </w:rPr>
+        <w:t xml:space="preserve">: </w:t>
+      </w:r>
+    </w:p>
+    <w:p>
+      <w:pPr>
+        <w:spacing w:line="360" w:lineRule="auto"/>
+        <w:ind w:firstLine="720"/>
+        <w:jc w:val="both"/>
+        <w:rPr>
+          <w:color w:val="auto"/>
+          <w:sz w:val="24"/>
+          <w:szCs w:val="24"/>
+        </w:rPr>
+      </w:pPr>
+      <w:r>
+        <w:rPr>
+          <w:color w:val="auto"/>
+          <w:sz w:val="24"/>
+          <w:szCs w:val="24"/>
+        </w:rPr>
+        <w:t xml:space="preserve">Acesso a </w:t>
+      </w:r>
+      <w:r>
+        <w:rPr>
+          <w:color w:val="auto"/>
+          <w:sz w:val="24"/>
+          <w:szCs w:val="24"/>
+        </w:rPr>
+        <w:t>Tela de Cons</w:t>
+      </w:r>
+      <w:r>
+        <w:rPr>
+          <w:color w:val="auto"/>
+          <w:sz w:val="24"/>
+          <w:szCs w:val="24"/>
+        </w:rPr>
+        <w:t>ulta de</w:t>
+      </w:r>
+      <w:r>
+        <w:rPr>
+          <w:color w:val="auto"/>
+          <w:sz w:val="24"/>
+          <w:szCs w:val="24"/>
+        </w:rPr>
+        <w:t xml:space="preserve"> Usuário</w:t>
+      </w:r>
+      <w:r>
+        <w:rPr>
+          <w:color w:val="auto"/>
+          <w:sz w:val="24"/>
+          <w:szCs w:val="24"/>
+        </w:rPr>
+        <w:t xml:space="preserve"> do sistema</w:t>
+      </w:r>
+      <w:r>
+        <w:rPr>
+          <w:color w:val="auto"/>
+          <w:sz w:val="24"/>
+          <w:szCs w:val="24"/>
+        </w:rPr>
+        <w:t>.</w:t>
+      </w:r>
+    </w:p>
+    <w:p>
+      <w:pPr>
+        <w:spacing w:line="360" w:lineRule="auto"/>
+        <w:ind w:firstLine="720"/>
+        <w:jc w:val="both"/>
+        <w:rPr>
+          <w:color w:val="auto"/>
+          <w:sz w:val="24"/>
+          <w:szCs w:val="24"/>
+        </w:rPr>
+      </w:pPr>
+    </w:p>
+    <w:p>
+      <w:pPr>
+        <w:spacing w:line="360" w:lineRule="auto"/>
+        <w:ind w:firstLine="709"/>
+        <w:jc w:val="both"/>
+        <w:rPr>
+          <w:b/>
+          <w:color w:val="auto"/>
+          <w:sz w:val="24"/>
+          <w:szCs w:val="24"/>
+        </w:rPr>
+      </w:pPr>
+      <w:r>
+        <w:rPr>
+          <w:b/>
+          <w:color w:val="auto"/>
+          <w:sz w:val="24"/>
+          <w:szCs w:val="24"/>
+        </w:rPr>
+        <w:t>História de Usuário:</w:t>
+      </w:r>
+    </w:p>
+    <w:p>
+      <w:pPr>
+        <w:ind w:firstLine="709"/>
+        <w:jc w:val="both"/>
+        <w:rPr>
+          <w:color w:val="auto"/>
+          <w:sz w:val="24"/>
+          <w:szCs w:val="24"/>
+        </w:rPr>
+      </w:pPr>
+      <w:r>
+        <w:rPr>
+          <w:color w:val="auto"/>
+          <w:sz w:val="24"/>
+          <w:szCs w:val="24"/>
+        </w:rPr>
+        <w:t xml:space="preserve">O usuário terá acesso a função de consultar desde que esteja </w:t>
+      </w:r>
+      <w:proofErr w:type="spellStart"/>
+      <w:r>
+        <w:rPr>
+          <w:color w:val="auto"/>
+          <w:sz w:val="24"/>
+          <w:szCs w:val="24"/>
+        </w:rPr>
+        <w:t>logado</w:t>
+      </w:r>
+      <w:proofErr w:type="spellEnd"/>
+      <w:r>
+        <w:rPr>
+          <w:color w:val="auto"/>
+          <w:sz w:val="24"/>
+          <w:szCs w:val="24"/>
+        </w:rPr>
+        <w:t>.</w:t>
+      </w:r>
+    </w:p>
+    <w:p>
+      <w:pPr>
+        <w:ind w:firstLine="709"/>
+        <w:jc w:val="both"/>
+        <w:rPr>
+          <w:color w:val="auto"/>
+          <w:sz w:val="24"/>
+          <w:szCs w:val="24"/>
+        </w:rPr>
+      </w:pPr>
+    </w:p>
+    <w:p>
+      <w:pPr>
+        <w:spacing w:line="360" w:lineRule="auto"/>
+        <w:ind w:firstLine="709"/>
+        <w:jc w:val="both"/>
+        <w:rPr>
+          <w:b/>
+          <w:color w:val="auto"/>
+          <w:sz w:val="24"/>
+          <w:szCs w:val="24"/>
+        </w:rPr>
+      </w:pPr>
+      <w:r>
+        <w:rPr>
+          <w:b/>
+          <w:color w:val="auto"/>
+          <w:sz w:val="24"/>
+          <w:szCs w:val="24"/>
+        </w:rPr>
+        <w:t>Pré-</w:t>
+      </w:r>
+      <w:r>
+        <w:rPr>
+          <w:b/>
+          <w:color w:val="auto"/>
+          <w:sz w:val="24"/>
+          <w:szCs w:val="24"/>
+        </w:rPr>
+        <w:t>11</w:t>
+      </w:r>
       <w:bookmarkStart w:id="3" w:name="_GoBack"/>
       <w:bookmarkEnd w:id="3"/>
       <w:r>
         <w:rPr>
-          <w:color w:val="0070C0"/>
-          <w:sz w:val="24"/>
-          <w:szCs w:val="24"/>
-        </w:rPr>
-        <w:t>2</w:t>
-      </w:r>
-      <w:r>
-        <w:rPr>
-          <w:color w:val="0070C0"/>
-          <w:sz w:val="24"/>
-          <w:szCs w:val="24"/>
-        </w:rPr>
-        <w:t xml:space="preserve">º Aspecto: </w:t>
-      </w:r>
-      <w:r>
-        <w:rPr>
-          <w:color w:val="0070C0"/>
-          <w:sz w:val="24"/>
-          <w:szCs w:val="24"/>
-        </w:rPr>
-        <w:t>Janela Principal</w:t>
-      </w:r>
-    </w:p>
-    <w:p>
-      <w:pPr>
-        <w:spacing w:line="360" w:lineRule="auto"/>
-        <w:ind w:firstLine="709"/>
-        <w:jc w:val="both"/>
-        <w:rPr>
-          <w:color w:val="0070C0"/>
-          <w:sz w:val="24"/>
-          <w:szCs w:val="24"/>
-        </w:rPr>
-      </w:pPr>
-      <w:r>
-        <w:rPr>
-          <w:color w:val="0070C0"/>
-          <w:sz w:val="24"/>
-          <w:szCs w:val="24"/>
+          <w:b/>
+          <w:color w:val="auto"/>
+          <w:sz w:val="24"/>
+          <w:szCs w:val="24"/>
+        </w:rPr>
+        <w:t>Condições:</w:t>
+      </w:r>
+    </w:p>
+    <w:p>
+      <w:pPr>
+        <w:ind w:firstLine="709"/>
+        <w:jc w:val="both"/>
+        <w:rPr>
+          <w:color w:val="auto"/>
+          <w:sz w:val="24"/>
+        </w:rPr>
+      </w:pPr>
+      <w:r>
+        <w:rPr>
+          <w:color w:val="auto"/>
         </w:rPr>
         <w:tab/>
       </w:r>
-    </w:p>
-    <w:p>
-      <w:pPr>
-        <w:spacing w:line="360" w:lineRule="auto"/>
-        <w:ind w:firstLine="709"/>
-        <w:jc w:val="both"/>
-        <w:rPr>
-          <w:color w:val="0070C0"/>
-          <w:sz w:val="24"/>
-          <w:szCs w:val="24"/>
-        </w:rPr>
-      </w:pPr>
-      <w:r>
-        <w:rPr>
-          <w:b/>
-          <w:color w:val="0070C0"/>
-          <w:sz w:val="24"/>
-          <w:szCs w:val="24"/>
-        </w:rPr>
-        <w:t>Funcionalidade</w:t>
-      </w:r>
-      <w:r>
-        <w:rPr>
-          <w:color w:val="0070C0"/>
+      <w:r>
+        <w:rPr>
+          <w:color w:val="auto"/>
+          <w:sz w:val="24"/>
+        </w:rPr>
+        <w:t xml:space="preserve">O </w:t>
+      </w:r>
+      <w:r>
+        <w:rPr>
+          <w:color w:val="auto"/>
+          <w:sz w:val="24"/>
+        </w:rPr>
+        <w:t xml:space="preserve">profissional precisará estar cadastrado no sistema para que o </w:t>
+      </w:r>
+      <w:r>
+        <w:rPr>
+          <w:color w:val="auto"/>
+          <w:sz w:val="24"/>
+        </w:rPr>
+        <w:t>usuário</w:t>
+      </w:r>
+      <w:r>
+        <w:rPr>
+          <w:color w:val="auto"/>
+          <w:sz w:val="24"/>
+        </w:rPr>
+        <w:t xml:space="preserve"> consiga realizar uma </w:t>
+      </w:r>
+      <w:r>
+        <w:rPr>
+          <w:color w:val="auto"/>
+          <w:sz w:val="24"/>
+        </w:rPr>
+        <w:t xml:space="preserve">consulta </w:t>
+      </w:r>
+      <w:r>
+        <w:rPr>
+          <w:color w:val="auto"/>
+          <w:sz w:val="24"/>
+        </w:rPr>
+        <w:t>d</w:t>
+      </w:r>
+      <w:r>
+        <w:rPr>
+          <w:color w:val="auto"/>
+          <w:sz w:val="24"/>
+        </w:rPr>
+        <w:t xml:space="preserve">o </w:t>
+      </w:r>
+      <w:r>
+        <w:rPr>
+          <w:color w:val="auto"/>
+          <w:sz w:val="24"/>
+        </w:rPr>
+        <w:t>usuário cadastrado</w:t>
+      </w:r>
+      <w:r>
+        <w:rPr>
+          <w:color w:val="auto"/>
+          <w:sz w:val="24"/>
+        </w:rPr>
+        <w:t xml:space="preserve"> pelo tipo de buscar por.</w:t>
+      </w:r>
+    </w:p>
+    <w:p>
+      <w:pPr>
+        <w:ind w:firstLine="709"/>
+        <w:jc w:val="both"/>
+        <w:rPr>
+          <w:color w:val="auto"/>
+          <w:sz w:val="24"/>
+          <w:szCs w:val="24"/>
+        </w:rPr>
+      </w:pPr>
+    </w:p>
+    <w:p>
+      <w:pPr>
+        <w:spacing w:line="360" w:lineRule="auto"/>
+        <w:ind w:firstLine="709"/>
+        <w:jc w:val="both"/>
+        <w:rPr>
+          <w:color w:val="auto"/>
+          <w:sz w:val="24"/>
+          <w:szCs w:val="24"/>
+        </w:rPr>
+      </w:pPr>
+      <w:r>
+        <w:rPr>
+          <w:b/>
+          <w:color w:val="auto"/>
+          <w:sz w:val="24"/>
+          <w:szCs w:val="24"/>
+        </w:rPr>
+        <w:t>Cenário 01:</w:t>
+      </w:r>
+      <w:r>
+        <w:rPr>
+          <w:color w:val="auto"/>
+          <w:sz w:val="24"/>
+          <w:szCs w:val="24"/>
+        </w:rPr>
+        <w:t xml:space="preserve"> O usuário consulta</w:t>
+      </w:r>
+      <w:r>
+        <w:rPr>
+          <w:color w:val="auto"/>
+          <w:sz w:val="24"/>
+          <w:szCs w:val="24"/>
+        </w:rPr>
+        <w:t xml:space="preserve">rá quem tem </w:t>
+      </w:r>
+      <w:r>
+        <w:rPr>
+          <w:color w:val="auto"/>
+          <w:sz w:val="24"/>
+          <w:szCs w:val="24"/>
+        </w:rPr>
+        <w:t xml:space="preserve">acesso ao sistema </w:t>
+      </w:r>
+      <w:r>
+        <w:rPr>
+          <w:color w:val="auto"/>
+          <w:sz w:val="24"/>
+          <w:szCs w:val="24"/>
+        </w:rPr>
+        <w:t>por “Todos”</w:t>
+      </w:r>
+      <w:r>
+        <w:rPr>
+          <w:color w:val="auto"/>
+          <w:sz w:val="24"/>
+          <w:szCs w:val="24"/>
+        </w:rPr>
+        <w:t>.</w:t>
+      </w:r>
+    </w:p>
+    <w:p>
+      <w:pPr>
+        <w:spacing w:line="360" w:lineRule="auto"/>
+        <w:ind w:firstLine="709"/>
+        <w:jc w:val="both"/>
+        <w:rPr>
+          <w:color w:val="auto"/>
+          <w:sz w:val="24"/>
+          <w:szCs w:val="24"/>
+        </w:rPr>
+      </w:pPr>
+      <w:r>
+        <w:rPr>
+          <w:i/>
+          <w:color w:val="auto"/>
+          <w:sz w:val="24"/>
+          <w:szCs w:val="24"/>
+        </w:rPr>
+        <w:t>Dado:</w:t>
+      </w:r>
+      <w:r>
+        <w:rPr>
+          <w:color w:val="auto"/>
+          <w:sz w:val="24"/>
+          <w:szCs w:val="24"/>
+        </w:rPr>
+        <w:t xml:space="preserve"> A consulta é realizada, e o usuário deve estar </w:t>
+      </w:r>
+      <w:proofErr w:type="spellStart"/>
+      <w:r>
+        <w:rPr>
+          <w:color w:val="auto"/>
+          <w:sz w:val="24"/>
+          <w:szCs w:val="24"/>
+        </w:rPr>
+        <w:t>logado</w:t>
+      </w:r>
+      <w:proofErr w:type="spellEnd"/>
+      <w:r>
+        <w:rPr>
+          <w:color w:val="auto"/>
+          <w:sz w:val="24"/>
+          <w:szCs w:val="24"/>
+        </w:rPr>
+        <w:t xml:space="preserve"> no Sistema </w:t>
+      </w:r>
+      <w:proofErr w:type="spellStart"/>
+      <w:r>
+        <w:rPr>
+          <w:color w:val="auto"/>
+          <w:sz w:val="24"/>
+          <w:szCs w:val="24"/>
+        </w:rPr>
+        <w:t>PetShop</w:t>
+      </w:r>
+      <w:proofErr w:type="spellEnd"/>
+      <w:r>
+        <w:rPr>
+          <w:color w:val="auto"/>
+          <w:sz w:val="24"/>
+          <w:szCs w:val="24"/>
+        </w:rPr>
+        <w:t>.</w:t>
+      </w:r>
+    </w:p>
+    <w:p>
+      <w:pPr>
+        <w:spacing w:line="360" w:lineRule="auto"/>
+        <w:ind w:firstLine="709"/>
+        <w:jc w:val="both"/>
+        <w:rPr>
+          <w:color w:val="auto"/>
+          <w:sz w:val="24"/>
+          <w:szCs w:val="24"/>
+        </w:rPr>
+      </w:pPr>
+      <w:r>
+        <w:rPr>
+          <w:i/>
+          <w:color w:val="auto"/>
+          <w:sz w:val="24"/>
+          <w:szCs w:val="24"/>
+        </w:rPr>
+        <w:t>Quando:</w:t>
+      </w:r>
+      <w:r>
+        <w:rPr>
+          <w:color w:val="auto"/>
+          <w:sz w:val="24"/>
+          <w:szCs w:val="24"/>
+        </w:rPr>
+        <w:t xml:space="preserve"> O </w:t>
+      </w:r>
+      <w:r>
+        <w:rPr>
+          <w:color w:val="auto"/>
+          <w:sz w:val="24"/>
+          <w:szCs w:val="24"/>
+        </w:rPr>
+        <w:t>usuário realiza a pesquisa</w:t>
+      </w:r>
+      <w:r>
+        <w:rPr>
+          <w:color w:val="auto"/>
+          <w:sz w:val="24"/>
+          <w:szCs w:val="24"/>
+        </w:rPr>
+        <w:t xml:space="preserve"> em “Busca” por “Todos”</w:t>
+      </w:r>
+    </w:p>
+    <w:p>
+      <w:pPr>
+        <w:spacing w:line="360" w:lineRule="auto"/>
+        <w:ind w:firstLine="709"/>
+        <w:jc w:val="both"/>
+        <w:rPr>
+          <w:color w:val="auto"/>
+          <w:sz w:val="24"/>
+          <w:szCs w:val="24"/>
+        </w:rPr>
+      </w:pPr>
+      <w:r>
+        <w:rPr>
+          <w:i/>
+          <w:color w:val="auto"/>
+          <w:sz w:val="24"/>
+          <w:szCs w:val="24"/>
+        </w:rPr>
+        <w:t>Então:</w:t>
+      </w:r>
+      <w:r>
+        <w:rPr>
+          <w:color w:val="auto"/>
+          <w:sz w:val="24"/>
+          <w:szCs w:val="24"/>
+        </w:rPr>
+        <w:t xml:space="preserve"> Deve</w:t>
+      </w:r>
+      <w:r>
+        <w:rPr>
+          <w:color w:val="auto"/>
+          <w:sz w:val="24"/>
+          <w:szCs w:val="24"/>
+        </w:rPr>
+        <w:t>rá</w:t>
+      </w:r>
+      <w:r>
+        <w:rPr>
+          <w:color w:val="auto"/>
+          <w:sz w:val="24"/>
+          <w:szCs w:val="24"/>
+        </w:rPr>
+        <w:t xml:space="preserve"> ver os </w:t>
+      </w:r>
+      <w:r>
+        <w:rPr>
+          <w:color w:val="auto"/>
+          <w:sz w:val="24"/>
+          <w:szCs w:val="24"/>
+        </w:rPr>
+        <w:t>usuários em forma de listagem</w:t>
+      </w:r>
+      <w:r>
+        <w:rPr>
+          <w:color w:val="auto"/>
+          <w:sz w:val="24"/>
+          <w:szCs w:val="24"/>
+        </w:rPr>
+        <w:t xml:space="preserve"> relacionados à busca.</w:t>
+      </w:r>
+    </w:p>
+    <w:p>
+      <w:pPr>
+        <w:spacing w:line="360" w:lineRule="auto"/>
+        <w:ind w:firstLine="1418"/>
+        <w:jc w:val="both"/>
+        <w:rPr>
+          <w:color w:val="auto"/>
+          <w:sz w:val="24"/>
+          <w:szCs w:val="24"/>
+        </w:rPr>
+      </w:pPr>
+    </w:p>
+    <w:p>
+      <w:pPr>
+        <w:spacing w:line="360" w:lineRule="auto"/>
+        <w:ind w:firstLine="709"/>
+        <w:jc w:val="both"/>
+        <w:rPr>
+          <w:color w:val="auto"/>
+          <w:sz w:val="24"/>
+          <w:szCs w:val="24"/>
+        </w:rPr>
+      </w:pPr>
+      <w:r>
+        <w:rPr>
+          <w:b/>
+          <w:color w:val="auto"/>
+          <w:sz w:val="24"/>
+          <w:szCs w:val="24"/>
+        </w:rPr>
+        <w:t>Cenário 02:</w:t>
+      </w:r>
+      <w:r>
+        <w:rPr>
+          <w:color w:val="auto"/>
+          <w:sz w:val="24"/>
+          <w:szCs w:val="24"/>
+        </w:rPr>
+        <w:t xml:space="preserve"> </w:t>
+      </w:r>
+      <w:r>
+        <w:rPr>
+          <w:color w:val="auto"/>
+          <w:sz w:val="24"/>
+          <w:szCs w:val="24"/>
+        </w:rPr>
+        <w:t xml:space="preserve">O usuário consultará quem tem acesso ao sistema </w:t>
+      </w:r>
+      <w:r>
+        <w:rPr>
+          <w:color w:val="auto"/>
+          <w:sz w:val="24"/>
+          <w:szCs w:val="24"/>
+        </w:rPr>
+        <w:t>pelo “código ou ID”</w:t>
+      </w:r>
+      <w:r>
+        <w:rPr>
+          <w:color w:val="auto"/>
+          <w:sz w:val="24"/>
+          <w:szCs w:val="24"/>
+        </w:rPr>
+        <w:t>.</w:t>
+      </w:r>
+    </w:p>
+    <w:p>
+      <w:pPr>
+        <w:spacing w:line="360" w:lineRule="auto"/>
+        <w:ind w:firstLine="709"/>
+        <w:jc w:val="both"/>
+        <w:rPr>
+          <w:color w:val="auto"/>
+          <w:sz w:val="24"/>
+          <w:szCs w:val="24"/>
+        </w:rPr>
+      </w:pPr>
+      <w:r>
+        <w:rPr>
+          <w:i/>
+          <w:color w:val="auto"/>
+          <w:sz w:val="24"/>
+          <w:szCs w:val="24"/>
+        </w:rPr>
+        <w:t>Dado:</w:t>
+      </w:r>
+      <w:r>
+        <w:rPr>
+          <w:color w:val="auto"/>
+          <w:sz w:val="24"/>
+          <w:szCs w:val="24"/>
+        </w:rPr>
+        <w:t xml:space="preserve"> A consulta é realizada, e o usuário deve estar </w:t>
+      </w:r>
+      <w:proofErr w:type="spellStart"/>
+      <w:r>
+        <w:rPr>
+          <w:color w:val="auto"/>
+          <w:sz w:val="24"/>
+          <w:szCs w:val="24"/>
+        </w:rPr>
+        <w:t>logado</w:t>
+      </w:r>
+      <w:proofErr w:type="spellEnd"/>
+      <w:r>
+        <w:rPr>
+          <w:color w:val="auto"/>
+          <w:sz w:val="24"/>
+          <w:szCs w:val="24"/>
+        </w:rPr>
+        <w:t xml:space="preserve"> no Sistema </w:t>
+      </w:r>
+      <w:proofErr w:type="spellStart"/>
+      <w:r>
+        <w:rPr>
+          <w:color w:val="auto"/>
+          <w:sz w:val="24"/>
+          <w:szCs w:val="24"/>
+        </w:rPr>
+        <w:t>PetShop</w:t>
+      </w:r>
+      <w:proofErr w:type="spellEnd"/>
+      <w:r>
+        <w:rPr>
+          <w:color w:val="auto"/>
+          <w:sz w:val="24"/>
+          <w:szCs w:val="24"/>
+        </w:rPr>
+        <w:t>.</w:t>
+      </w:r>
+    </w:p>
+    <w:p>
+      <w:pPr>
+        <w:spacing w:line="360" w:lineRule="auto"/>
+        <w:ind w:firstLine="698"/>
+        <w:jc w:val="both"/>
+        <w:rPr>
+          <w:color w:val="auto"/>
+          <w:sz w:val="24"/>
+          <w:szCs w:val="24"/>
+        </w:rPr>
+      </w:pPr>
+      <w:r>
+        <w:rPr>
+          <w:i/>
+          <w:color w:val="auto"/>
+          <w:sz w:val="24"/>
+          <w:szCs w:val="24"/>
+        </w:rPr>
+        <w:t>Quando:</w:t>
+      </w:r>
+      <w:r>
+        <w:rPr>
+          <w:color w:val="auto"/>
+          <w:sz w:val="24"/>
+          <w:szCs w:val="24"/>
+        </w:rPr>
+        <w:t xml:space="preserve"> </w:t>
+      </w:r>
+      <w:r>
+        <w:rPr>
+          <w:color w:val="auto"/>
+          <w:sz w:val="24"/>
+          <w:szCs w:val="24"/>
+        </w:rPr>
+        <w:t xml:space="preserve">O usuário realiza a pesquisa </w:t>
+      </w:r>
+      <w:r>
+        <w:rPr>
+          <w:color w:val="auto"/>
+          <w:sz w:val="24"/>
+          <w:szCs w:val="24"/>
+        </w:rPr>
+        <w:t>em “Busca ID” por “1”</w:t>
+      </w:r>
+    </w:p>
+    <w:p>
+      <w:pPr>
+        <w:spacing w:line="360" w:lineRule="auto"/>
+        <w:ind w:firstLine="698"/>
+        <w:jc w:val="both"/>
+        <w:rPr>
+          <w:color w:val="auto"/>
+          <w:sz w:val="24"/>
+          <w:szCs w:val="24"/>
+        </w:rPr>
+      </w:pPr>
+      <w:r>
+        <w:rPr>
+          <w:i/>
+          <w:color w:val="auto"/>
+          <w:sz w:val="24"/>
+          <w:szCs w:val="24"/>
+        </w:rPr>
+        <w:t>Então:</w:t>
+      </w:r>
+      <w:r>
+        <w:rPr>
+          <w:color w:val="auto"/>
+          <w:sz w:val="24"/>
+          <w:szCs w:val="24"/>
+        </w:rPr>
+        <w:t xml:space="preserve"> </w:t>
+      </w:r>
+      <w:r>
+        <w:rPr>
+          <w:color w:val="auto"/>
+          <w:sz w:val="24"/>
+          <w:szCs w:val="24"/>
+        </w:rPr>
+        <w:t>Deverá ver os usuários em forma de listagem relacionados à busca.</w:t>
+      </w:r>
+    </w:p>
+    <w:p>
+      <w:pPr>
+        <w:spacing w:line="360" w:lineRule="auto"/>
+        <w:ind w:firstLine="720"/>
+        <w:jc w:val="both"/>
+        <w:rPr>
+          <w:color w:val="auto"/>
+          <w:sz w:val="24"/>
+          <w:szCs w:val="24"/>
+        </w:rPr>
+      </w:pPr>
+    </w:p>
+    <w:p>
+      <w:pPr>
+        <w:spacing w:line="360" w:lineRule="auto"/>
+        <w:ind w:firstLine="709"/>
+        <w:jc w:val="both"/>
+        <w:rPr>
+          <w:color w:val="auto"/>
+          <w:sz w:val="24"/>
+          <w:szCs w:val="24"/>
+        </w:rPr>
+      </w:pPr>
+      <w:r>
+        <w:rPr>
+          <w:b/>
+          <w:color w:val="auto"/>
+          <w:sz w:val="24"/>
+          <w:szCs w:val="24"/>
+        </w:rPr>
+        <w:t>Cenário 03:</w:t>
+      </w:r>
+      <w:r>
+        <w:rPr>
+          <w:color w:val="auto"/>
+          <w:sz w:val="24"/>
+          <w:szCs w:val="24"/>
+        </w:rPr>
+        <w:t xml:space="preserve"> </w:t>
+      </w:r>
+      <w:r>
+        <w:rPr>
+          <w:color w:val="auto"/>
+          <w:sz w:val="24"/>
+          <w:szCs w:val="24"/>
+        </w:rPr>
+        <w:t xml:space="preserve">O usuário consultará quem tem acesso ao sistema pelo </w:t>
+      </w:r>
+      <w:r>
+        <w:rPr>
+          <w:color w:val="auto"/>
+          <w:sz w:val="24"/>
+          <w:szCs w:val="24"/>
+        </w:rPr>
+        <w:t>“Nome</w:t>
+      </w:r>
+      <w:r>
+        <w:rPr>
+          <w:color w:val="auto"/>
+          <w:sz w:val="24"/>
+          <w:szCs w:val="24"/>
+        </w:rPr>
+        <w:t xml:space="preserve"> do Profissional</w:t>
+      </w:r>
+      <w:r>
+        <w:rPr>
+          <w:color w:val="auto"/>
+          <w:sz w:val="24"/>
+          <w:szCs w:val="24"/>
+        </w:rPr>
+        <w:t>”</w:t>
+      </w:r>
+    </w:p>
+    <w:p>
+      <w:pPr>
+        <w:spacing w:line="360" w:lineRule="auto"/>
+        <w:ind w:firstLine="709"/>
+        <w:jc w:val="both"/>
+        <w:rPr>
+          <w:color w:val="auto"/>
+          <w:sz w:val="24"/>
+          <w:szCs w:val="24"/>
+        </w:rPr>
+      </w:pPr>
+      <w:r>
+        <w:rPr>
+          <w:i/>
+          <w:color w:val="auto"/>
+          <w:sz w:val="24"/>
+          <w:szCs w:val="24"/>
+        </w:rPr>
+        <w:t>Dado:</w:t>
+      </w:r>
+      <w:r>
+        <w:rPr>
+          <w:color w:val="auto"/>
+          <w:sz w:val="24"/>
+          <w:szCs w:val="24"/>
+        </w:rPr>
+        <w:t xml:space="preserve"> A consulta é realizada, e o usuário deve estar </w:t>
+      </w:r>
+      <w:proofErr w:type="spellStart"/>
+      <w:r>
+        <w:rPr>
+          <w:color w:val="auto"/>
+          <w:sz w:val="24"/>
+          <w:szCs w:val="24"/>
+        </w:rPr>
+        <w:t>logado</w:t>
+      </w:r>
+      <w:proofErr w:type="spellEnd"/>
+      <w:r>
+        <w:rPr>
+          <w:color w:val="auto"/>
+          <w:sz w:val="24"/>
+          <w:szCs w:val="24"/>
+        </w:rPr>
+        <w:t xml:space="preserve"> no Sistema </w:t>
+      </w:r>
+      <w:proofErr w:type="spellStart"/>
+      <w:r>
+        <w:rPr>
+          <w:color w:val="auto"/>
+          <w:sz w:val="24"/>
+          <w:szCs w:val="24"/>
+        </w:rPr>
+        <w:t>PetShop</w:t>
+      </w:r>
+      <w:proofErr w:type="spellEnd"/>
+      <w:r>
+        <w:rPr>
+          <w:color w:val="auto"/>
+          <w:sz w:val="24"/>
+          <w:szCs w:val="24"/>
+        </w:rPr>
+        <w:t>.</w:t>
+      </w:r>
+    </w:p>
+    <w:p>
+      <w:pPr>
+        <w:spacing w:line="360" w:lineRule="auto"/>
+        <w:ind w:firstLine="698"/>
+        <w:jc w:val="both"/>
+        <w:rPr>
+          <w:color w:val="auto"/>
+          <w:sz w:val="24"/>
+          <w:szCs w:val="24"/>
+        </w:rPr>
+      </w:pPr>
+      <w:r>
+        <w:rPr>
+          <w:i/>
+          <w:color w:val="auto"/>
+          <w:sz w:val="24"/>
+          <w:szCs w:val="24"/>
+        </w:rPr>
+        <w:t>Quando:</w:t>
+      </w:r>
+      <w:r>
+        <w:rPr>
+          <w:color w:val="auto"/>
+          <w:sz w:val="24"/>
+          <w:szCs w:val="24"/>
+        </w:rPr>
+        <w:t xml:space="preserve"> </w:t>
+      </w:r>
+      <w:r>
+        <w:rPr>
+          <w:color w:val="auto"/>
+          <w:sz w:val="24"/>
+          <w:szCs w:val="24"/>
+        </w:rPr>
+        <w:t xml:space="preserve">O usuário realiza a pesquisa </w:t>
+      </w:r>
+      <w:r>
+        <w:rPr>
+          <w:color w:val="auto"/>
+          <w:sz w:val="24"/>
+          <w:szCs w:val="24"/>
+        </w:rPr>
+        <w:t>em “Busca nome” por “Administrador”</w:t>
+      </w:r>
+    </w:p>
+    <w:p>
+      <w:pPr>
+        <w:spacing w:line="360" w:lineRule="auto"/>
+        <w:ind w:firstLine="698"/>
+        <w:jc w:val="both"/>
+        <w:rPr>
+          <w:color w:val="auto"/>
+          <w:sz w:val="24"/>
+          <w:szCs w:val="24"/>
+        </w:rPr>
+      </w:pPr>
+      <w:r>
+        <w:rPr>
+          <w:i/>
+          <w:color w:val="auto"/>
+          <w:sz w:val="24"/>
+          <w:szCs w:val="24"/>
+        </w:rPr>
+        <w:t>Então:</w:t>
+      </w:r>
+      <w:r>
+        <w:rPr>
+          <w:color w:val="auto"/>
+          <w:sz w:val="24"/>
+          <w:szCs w:val="24"/>
+        </w:rPr>
+        <w:t xml:space="preserve"> </w:t>
+      </w:r>
+      <w:r>
+        <w:rPr>
+          <w:color w:val="auto"/>
+          <w:sz w:val="24"/>
+          <w:szCs w:val="24"/>
+        </w:rPr>
+        <w:t>Deverá ver os usuários em forma de listagem relacionados à busca.</w:t>
+      </w:r>
+    </w:p>
+    <w:p>
+      <w:pPr>
+        <w:spacing w:line="360" w:lineRule="auto"/>
+        <w:ind w:firstLine="698"/>
+        <w:jc w:val="both"/>
+        <w:rPr>
+          <w:color w:val="auto"/>
+          <w:sz w:val="24"/>
+          <w:szCs w:val="24"/>
+        </w:rPr>
+      </w:pPr>
+    </w:p>
+    <w:p>
+      <w:pPr>
+        <w:spacing w:line="360" w:lineRule="auto"/>
+        <w:ind w:firstLine="698"/>
+        <w:jc w:val="both"/>
+        <w:rPr>
+          <w:color w:val="auto"/>
+          <w:sz w:val="24"/>
+          <w:szCs w:val="24"/>
+        </w:rPr>
+      </w:pPr>
+    </w:p>
+    <w:p>
+      <w:pPr>
+        <w:spacing w:line="360" w:lineRule="auto"/>
+        <w:ind w:firstLine="709"/>
+        <w:jc w:val="both"/>
+        <w:rPr>
+          <w:color w:val="auto"/>
+          <w:sz w:val="24"/>
+          <w:szCs w:val="24"/>
+        </w:rPr>
+      </w:pPr>
+      <w:r>
+        <w:rPr>
+          <w:b/>
+          <w:color w:val="auto"/>
+          <w:sz w:val="24"/>
+          <w:szCs w:val="24"/>
+        </w:rPr>
+        <w:lastRenderedPageBreak/>
+        <w:t>Cenário 04:</w:t>
+      </w:r>
+      <w:r>
+        <w:rPr>
+          <w:color w:val="auto"/>
+          <w:sz w:val="24"/>
+          <w:szCs w:val="24"/>
+        </w:rPr>
+        <w:t xml:space="preserve"> </w:t>
+      </w:r>
+      <w:r>
+        <w:rPr>
+          <w:color w:val="auto"/>
+          <w:sz w:val="24"/>
+          <w:szCs w:val="24"/>
+        </w:rPr>
+        <w:t>O usuário consultará quem tem acesso ao sistema pelo “</w:t>
+      </w:r>
+      <w:proofErr w:type="spellStart"/>
+      <w:r>
+        <w:rPr>
+          <w:color w:val="auto"/>
+          <w:sz w:val="24"/>
+          <w:szCs w:val="24"/>
+        </w:rPr>
+        <w:t>Login</w:t>
+      </w:r>
+      <w:proofErr w:type="spellEnd"/>
+      <w:r>
+        <w:rPr>
+          <w:color w:val="auto"/>
+          <w:sz w:val="24"/>
+          <w:szCs w:val="24"/>
+        </w:rPr>
+        <w:t>”</w:t>
+      </w:r>
+    </w:p>
+    <w:p>
+      <w:pPr>
+        <w:spacing w:line="360" w:lineRule="auto"/>
+        <w:ind w:firstLine="709"/>
+        <w:jc w:val="both"/>
+        <w:rPr>
+          <w:color w:val="auto"/>
+          <w:sz w:val="24"/>
+          <w:szCs w:val="24"/>
+        </w:rPr>
+      </w:pPr>
+    </w:p>
+    <w:p>
+      <w:pPr>
+        <w:spacing w:line="360" w:lineRule="auto"/>
+        <w:ind w:firstLine="709"/>
+        <w:jc w:val="both"/>
+        <w:rPr>
+          <w:color w:val="auto"/>
+          <w:sz w:val="24"/>
+          <w:szCs w:val="24"/>
+        </w:rPr>
+      </w:pPr>
+      <w:r>
+        <w:rPr>
+          <w:i/>
+          <w:color w:val="auto"/>
+          <w:sz w:val="24"/>
+          <w:szCs w:val="24"/>
+        </w:rPr>
+        <w:t>Dado:</w:t>
+      </w:r>
+      <w:r>
+        <w:rPr>
+          <w:strike/>
+          <w:color w:val="auto"/>
+        </w:rPr>
+        <w:t xml:space="preserve"> </w:t>
+      </w:r>
+      <w:r>
+        <w:rPr>
+          <w:color w:val="auto"/>
+        </w:rPr>
+        <w:t xml:space="preserve"> </w:t>
+      </w:r>
+      <w:r>
+        <w:rPr>
+          <w:color w:val="auto"/>
+          <w:sz w:val="24"/>
+          <w:szCs w:val="24"/>
+        </w:rPr>
+        <w:t xml:space="preserve">A consulta é realizada, e o usuário deve estar </w:t>
+      </w:r>
+      <w:proofErr w:type="spellStart"/>
+      <w:r>
+        <w:rPr>
+          <w:color w:val="auto"/>
+          <w:sz w:val="24"/>
+          <w:szCs w:val="24"/>
+        </w:rPr>
+        <w:t>logado</w:t>
+      </w:r>
+      <w:proofErr w:type="spellEnd"/>
+      <w:r>
+        <w:rPr>
+          <w:color w:val="auto"/>
+          <w:sz w:val="24"/>
+          <w:szCs w:val="24"/>
+        </w:rPr>
+        <w:t xml:space="preserve"> no Sistema </w:t>
+      </w:r>
+      <w:proofErr w:type="spellStart"/>
+      <w:r>
+        <w:rPr>
+          <w:color w:val="auto"/>
+          <w:sz w:val="24"/>
+          <w:szCs w:val="24"/>
+        </w:rPr>
+        <w:t>PetShop</w:t>
+      </w:r>
+      <w:proofErr w:type="spellEnd"/>
+      <w:r>
+        <w:rPr>
+          <w:color w:val="auto"/>
+          <w:sz w:val="24"/>
+          <w:szCs w:val="24"/>
+        </w:rPr>
+        <w:t>.</w:t>
+      </w:r>
+    </w:p>
+    <w:p>
+      <w:pPr>
+        <w:spacing w:line="360" w:lineRule="auto"/>
+        <w:ind w:firstLine="1418"/>
+        <w:jc w:val="both"/>
+        <w:rPr>
+          <w:color w:val="auto"/>
+          <w:sz w:val="24"/>
+          <w:szCs w:val="24"/>
+        </w:rPr>
+      </w:pPr>
+    </w:p>
+    <w:p>
+      <w:pPr>
+        <w:spacing w:line="360" w:lineRule="auto"/>
+        <w:ind w:firstLine="698"/>
+        <w:jc w:val="both"/>
+        <w:rPr>
+          <w:color w:val="auto"/>
+          <w:sz w:val="24"/>
+          <w:szCs w:val="24"/>
+        </w:rPr>
+      </w:pPr>
+      <w:r>
+        <w:rPr>
+          <w:i/>
+          <w:color w:val="auto"/>
+          <w:sz w:val="24"/>
+          <w:szCs w:val="24"/>
+        </w:rPr>
+        <w:t>Quando:</w:t>
+      </w:r>
+      <w:r>
+        <w:rPr>
+          <w:color w:val="auto"/>
+          <w:sz w:val="24"/>
+          <w:szCs w:val="24"/>
+        </w:rPr>
+        <w:t xml:space="preserve"> </w:t>
+      </w:r>
+      <w:r>
+        <w:rPr>
+          <w:color w:val="auto"/>
+          <w:sz w:val="24"/>
+          <w:szCs w:val="24"/>
+        </w:rPr>
+        <w:t xml:space="preserve">O usuário realiza a pesquisa </w:t>
+      </w:r>
+      <w:r>
+        <w:rPr>
+          <w:color w:val="auto"/>
+          <w:sz w:val="24"/>
+          <w:szCs w:val="24"/>
+        </w:rPr>
+        <w:t>em “Busca nome” por “a</w:t>
+      </w:r>
+      <w:r>
+        <w:rPr>
+          <w:color w:val="auto"/>
+          <w:sz w:val="24"/>
+          <w:szCs w:val="24"/>
+        </w:rPr>
+        <w:t>dministrador”</w:t>
+      </w:r>
+      <w:r>
+        <w:rPr>
+          <w:color w:val="auto"/>
+          <w:sz w:val="24"/>
+          <w:szCs w:val="24"/>
+        </w:rPr>
+        <w:t>.</w:t>
+      </w:r>
+    </w:p>
+    <w:p>
+      <w:pPr>
+        <w:spacing w:line="360" w:lineRule="auto"/>
+        <w:ind w:firstLine="698"/>
+        <w:jc w:val="both"/>
+        <w:rPr>
+          <w:color w:val="auto"/>
+          <w:sz w:val="24"/>
+          <w:szCs w:val="24"/>
+        </w:rPr>
+      </w:pPr>
+      <w:r>
+        <w:rPr>
+          <w:i/>
+          <w:color w:val="auto"/>
+          <w:sz w:val="24"/>
+          <w:szCs w:val="24"/>
+        </w:rPr>
+        <w:t>Então</w:t>
+      </w:r>
+      <w:r>
+        <w:rPr>
+          <w:color w:val="auto"/>
           <w:sz w:val="24"/>
           <w:szCs w:val="24"/>
         </w:rPr>
         <w:t xml:space="preserve">: </w:t>
       </w:r>
-    </w:p>
-    <w:p>
-      <w:pPr>
-        <w:spacing w:line="360" w:lineRule="auto"/>
-        <w:ind w:firstLine="720"/>
-        <w:jc w:val="both"/>
-        <w:rPr>
-          <w:color w:val="0070C0"/>
-          <w:sz w:val="24"/>
-          <w:szCs w:val="24"/>
-        </w:rPr>
-      </w:pPr>
-      <w:proofErr w:type="spellStart"/>
-      <w:r>
-        <w:rPr>
-          <w:color w:val="0070C0"/>
-          <w:sz w:val="24"/>
-          <w:szCs w:val="24"/>
-        </w:rPr>
-        <w:t>Login</w:t>
-      </w:r>
-      <w:proofErr w:type="spellEnd"/>
-      <w:r>
-        <w:rPr>
-          <w:color w:val="0070C0"/>
-          <w:sz w:val="24"/>
-          <w:szCs w:val="24"/>
-        </w:rPr>
-        <w:t xml:space="preserve"> de Usuário no Sistema</w:t>
-      </w:r>
-    </w:p>
-    <w:p>
-      <w:pPr>
-        <w:spacing w:line="360" w:lineRule="auto"/>
-        <w:ind w:firstLine="709"/>
-        <w:jc w:val="both"/>
-        <w:rPr>
-          <w:b/>
-          <w:color w:val="0070C0"/>
-          <w:sz w:val="24"/>
-          <w:szCs w:val="24"/>
-        </w:rPr>
-      </w:pPr>
-      <w:r>
-        <w:rPr>
-          <w:b/>
-          <w:color w:val="0070C0"/>
-          <w:sz w:val="24"/>
-          <w:szCs w:val="24"/>
-        </w:rPr>
-        <w:t>História de Usuário:</w:t>
-      </w:r>
-    </w:p>
-    <w:p>
-      <w:pPr>
-        <w:ind w:firstLine="709"/>
-        <w:jc w:val="both"/>
-        <w:rPr>
-          <w:color w:val="0070C0"/>
-          <w:sz w:val="24"/>
-          <w:szCs w:val="24"/>
-        </w:rPr>
-      </w:pPr>
-      <w:r>
-        <w:rPr>
-          <w:color w:val="0070C0"/>
-          <w:sz w:val="24"/>
-          <w:szCs w:val="24"/>
-        </w:rPr>
-        <w:t xml:space="preserve">O usuário do Sistema </w:t>
-      </w:r>
-      <w:proofErr w:type="spellStart"/>
-      <w:r>
-        <w:rPr>
-          <w:color w:val="0070C0"/>
-          <w:sz w:val="24"/>
-          <w:szCs w:val="24"/>
-        </w:rPr>
-        <w:t>PetShop</w:t>
-      </w:r>
-      <w:proofErr w:type="spellEnd"/>
-      <w:r>
-        <w:rPr>
-          <w:color w:val="0070C0"/>
-          <w:sz w:val="24"/>
-          <w:szCs w:val="24"/>
-        </w:rPr>
-        <w:t xml:space="preserve">, desejo efetuar </w:t>
-      </w:r>
-      <w:proofErr w:type="spellStart"/>
-      <w:r>
-        <w:rPr>
-          <w:color w:val="0070C0"/>
-          <w:sz w:val="24"/>
-          <w:szCs w:val="24"/>
-        </w:rPr>
-        <w:t>login</w:t>
-      </w:r>
-      <w:proofErr w:type="spellEnd"/>
-      <w:r>
-        <w:rPr>
-          <w:color w:val="0070C0"/>
-          <w:sz w:val="24"/>
-          <w:szCs w:val="24"/>
-        </w:rPr>
-        <w:t xml:space="preserve"> no sistema para poder usar de forma segura.</w:t>
-      </w:r>
-    </w:p>
-    <w:p>
-      <w:pPr>
-        <w:ind w:firstLine="360"/>
-        <w:jc w:val="both"/>
-        <w:rPr>
-          <w:color w:val="0070C0"/>
-          <w:sz w:val="24"/>
-          <w:szCs w:val="24"/>
-        </w:rPr>
-      </w:pPr>
-    </w:p>
-    <w:p>
-      <w:pPr>
-        <w:spacing w:line="360" w:lineRule="auto"/>
-        <w:ind w:firstLine="709"/>
-        <w:jc w:val="both"/>
-        <w:rPr>
-          <w:b/>
-          <w:color w:val="0070C0"/>
-          <w:sz w:val="24"/>
-          <w:szCs w:val="24"/>
-        </w:rPr>
-      </w:pPr>
-      <w:r>
-        <w:rPr>
-          <w:b/>
-          <w:color w:val="0070C0"/>
-          <w:sz w:val="24"/>
-          <w:szCs w:val="24"/>
-        </w:rPr>
-        <w:t>Pré-Condições:</w:t>
-      </w:r>
-    </w:p>
-    <w:p>
-      <w:pPr>
-        <w:spacing w:line="360" w:lineRule="auto"/>
-        <w:ind w:firstLine="720"/>
-        <w:jc w:val="both"/>
-        <w:rPr>
-          <w:color w:val="0070C0"/>
-          <w:sz w:val="24"/>
-          <w:szCs w:val="24"/>
-        </w:rPr>
-      </w:pPr>
-      <w:r>
-        <w:rPr>
-          <w:color w:val="0070C0"/>
-          <w:sz w:val="24"/>
-          <w:szCs w:val="24"/>
-        </w:rPr>
-        <w:t xml:space="preserve">Dado que exista um usuário cadastro no Sistema </w:t>
-      </w:r>
-      <w:proofErr w:type="spellStart"/>
-      <w:r>
-        <w:rPr>
-          <w:color w:val="0070C0"/>
-          <w:sz w:val="24"/>
-          <w:szCs w:val="24"/>
-        </w:rPr>
-        <w:t>PetShop</w:t>
-      </w:r>
-      <w:proofErr w:type="spellEnd"/>
-      <w:r>
-        <w:rPr>
-          <w:color w:val="0070C0"/>
-          <w:sz w:val="24"/>
-          <w:szCs w:val="24"/>
-        </w:rPr>
-        <w:t xml:space="preserve">, sendo que o </w:t>
-      </w:r>
-      <w:proofErr w:type="spellStart"/>
-      <w:r>
-        <w:rPr>
-          <w:color w:val="0070C0"/>
-          <w:sz w:val="24"/>
-          <w:szCs w:val="24"/>
-        </w:rPr>
-        <w:t>login</w:t>
-      </w:r>
-      <w:proofErr w:type="spellEnd"/>
-      <w:r>
-        <w:rPr>
-          <w:color w:val="0070C0"/>
-          <w:sz w:val="24"/>
-          <w:szCs w:val="24"/>
-        </w:rPr>
-        <w:t xml:space="preserve"> do usuário é administrador e a senha adm1234.</w:t>
-      </w:r>
-    </w:p>
-    <w:p>
-      <w:pPr>
-        <w:spacing w:line="360" w:lineRule="auto"/>
-        <w:ind w:firstLine="709"/>
-        <w:jc w:val="both"/>
-        <w:rPr>
-          <w:color w:val="0070C0"/>
-          <w:sz w:val="24"/>
-          <w:szCs w:val="24"/>
-        </w:rPr>
-      </w:pPr>
-      <w:r>
-        <w:rPr>
-          <w:b/>
-          <w:color w:val="0070C0"/>
-          <w:sz w:val="24"/>
-          <w:szCs w:val="24"/>
-        </w:rPr>
-        <w:t>Cenário 01:</w:t>
-      </w:r>
-      <w:r>
-        <w:rPr>
-          <w:color w:val="0070C0"/>
-          <w:sz w:val="24"/>
-          <w:szCs w:val="24"/>
-        </w:rPr>
-        <w:t xml:space="preserve"> Acesso realizado com sucesso.</w:t>
-      </w:r>
-    </w:p>
-    <w:p>
-      <w:pPr>
-        <w:spacing w:line="360" w:lineRule="auto"/>
-        <w:ind w:firstLine="709"/>
-        <w:jc w:val="both"/>
-        <w:rPr>
-          <w:color w:val="0070C0"/>
-          <w:sz w:val="24"/>
-          <w:szCs w:val="24"/>
-        </w:rPr>
-      </w:pPr>
-      <w:r>
-        <w:rPr>
-          <w:i/>
-          <w:color w:val="0070C0"/>
-          <w:sz w:val="24"/>
-          <w:szCs w:val="24"/>
-        </w:rPr>
-        <w:t>Dado:</w:t>
-      </w:r>
-      <w:r>
-        <w:rPr>
-          <w:color w:val="0070C0"/>
-          <w:sz w:val="24"/>
-          <w:szCs w:val="24"/>
-        </w:rPr>
-        <w:t xml:space="preserve"> O usuário acessa o Sistema </w:t>
-      </w:r>
-      <w:proofErr w:type="spellStart"/>
-      <w:r>
-        <w:rPr>
-          <w:color w:val="0070C0"/>
-          <w:sz w:val="24"/>
-          <w:szCs w:val="24"/>
-        </w:rPr>
-        <w:t>PetShop</w:t>
-      </w:r>
-      <w:proofErr w:type="spellEnd"/>
-      <w:r>
-        <w:rPr>
-          <w:color w:val="0070C0"/>
-          <w:sz w:val="24"/>
-          <w:szCs w:val="24"/>
-        </w:rPr>
-        <w:t xml:space="preserve">, inserindo o </w:t>
-      </w:r>
-      <w:proofErr w:type="spellStart"/>
-      <w:r>
-        <w:rPr>
-          <w:color w:val="0070C0"/>
-          <w:sz w:val="24"/>
-          <w:szCs w:val="24"/>
-        </w:rPr>
-        <w:t>login</w:t>
-      </w:r>
-      <w:proofErr w:type="spellEnd"/>
-      <w:r>
-        <w:rPr>
-          <w:color w:val="0070C0"/>
-          <w:sz w:val="24"/>
-          <w:szCs w:val="24"/>
-        </w:rPr>
-        <w:t xml:space="preserve"> "administrador" e a senha "adm1234". </w:t>
-      </w:r>
-    </w:p>
-    <w:p>
-      <w:pPr>
-        <w:spacing w:line="360" w:lineRule="auto"/>
-        <w:ind w:firstLine="709"/>
-        <w:jc w:val="both"/>
-        <w:rPr>
-          <w:color w:val="0070C0"/>
-          <w:sz w:val="24"/>
-          <w:szCs w:val="24"/>
-        </w:rPr>
-      </w:pPr>
-      <w:r>
-        <w:rPr>
-          <w:i/>
-          <w:color w:val="0070C0"/>
-          <w:sz w:val="24"/>
-          <w:szCs w:val="24"/>
-        </w:rPr>
-        <w:t>Quando:</w:t>
-      </w:r>
-      <w:r>
-        <w:rPr>
-          <w:color w:val="0070C0"/>
-          <w:sz w:val="24"/>
-          <w:szCs w:val="24"/>
-        </w:rPr>
-        <w:t xml:space="preserve"> O sistema efetua o </w:t>
-      </w:r>
-      <w:proofErr w:type="spellStart"/>
-      <w:r>
-        <w:rPr>
-          <w:color w:val="0070C0"/>
-          <w:sz w:val="24"/>
-          <w:szCs w:val="24"/>
-        </w:rPr>
-        <w:t>login</w:t>
-      </w:r>
-      <w:proofErr w:type="spellEnd"/>
-      <w:r>
-        <w:rPr>
-          <w:color w:val="0070C0"/>
-          <w:sz w:val="24"/>
-          <w:szCs w:val="24"/>
-        </w:rPr>
-        <w:t xml:space="preserve"> com sucesso, ele será redirecionado para a tela inicial do sistema.</w:t>
-      </w:r>
-    </w:p>
-    <w:p>
-      <w:pPr>
-        <w:spacing w:line="360" w:lineRule="auto"/>
-        <w:ind w:firstLine="709"/>
-        <w:jc w:val="both"/>
-        <w:rPr>
-          <w:color w:val="0070C0"/>
-          <w:sz w:val="24"/>
-          <w:szCs w:val="24"/>
-        </w:rPr>
-      </w:pPr>
-      <w:r>
-        <w:rPr>
-          <w:i/>
-          <w:color w:val="0070C0"/>
-          <w:sz w:val="24"/>
-          <w:szCs w:val="24"/>
-        </w:rPr>
-        <w:t>Então:</w:t>
-      </w:r>
-      <w:r>
-        <w:rPr>
-          <w:color w:val="0070C0"/>
-          <w:sz w:val="24"/>
-          <w:szCs w:val="24"/>
-        </w:rPr>
-        <w:t xml:space="preserve"> Será exibindo informações do usuário </w:t>
-      </w:r>
-      <w:proofErr w:type="spellStart"/>
-      <w:r>
-        <w:rPr>
-          <w:color w:val="0070C0"/>
-          <w:sz w:val="24"/>
-          <w:szCs w:val="24"/>
-        </w:rPr>
-        <w:t>logado</w:t>
-      </w:r>
-      <w:proofErr w:type="spellEnd"/>
-      <w:r>
-        <w:rPr>
-          <w:color w:val="0070C0"/>
-          <w:sz w:val="24"/>
-          <w:szCs w:val="24"/>
-        </w:rPr>
-        <w:t>.</w:t>
-      </w:r>
-    </w:p>
-    <w:p>
-      <w:pPr>
-        <w:spacing w:line="360" w:lineRule="auto"/>
-        <w:jc w:val="both"/>
-        <w:rPr>
-          <w:color w:val="0070C0"/>
-          <w:sz w:val="24"/>
-          <w:szCs w:val="24"/>
-        </w:rPr>
-      </w:pPr>
-    </w:p>
-    <w:p>
-      <w:pPr>
-        <w:spacing w:line="360" w:lineRule="auto"/>
-        <w:ind w:firstLine="709"/>
-        <w:jc w:val="both"/>
-        <w:rPr>
-          <w:color w:val="0070C0"/>
-          <w:sz w:val="24"/>
-          <w:szCs w:val="24"/>
-        </w:rPr>
-      </w:pPr>
-      <w:r>
-        <w:rPr>
-          <w:b/>
-          <w:color w:val="0070C0"/>
-          <w:sz w:val="24"/>
-          <w:szCs w:val="24"/>
-        </w:rPr>
-        <w:t>Cenário 02:</w:t>
-      </w:r>
-      <w:r>
-        <w:rPr>
-          <w:color w:val="0070C0"/>
-          <w:sz w:val="24"/>
-          <w:szCs w:val="24"/>
-        </w:rPr>
-        <w:t xml:space="preserve"> Usuário informa o </w:t>
-      </w:r>
-      <w:proofErr w:type="spellStart"/>
-      <w:r>
-        <w:rPr>
-          <w:color w:val="0070C0"/>
-          <w:sz w:val="24"/>
-          <w:szCs w:val="24"/>
-        </w:rPr>
-        <w:t>login</w:t>
-      </w:r>
-      <w:proofErr w:type="spellEnd"/>
-      <w:r>
-        <w:rPr>
-          <w:color w:val="0070C0"/>
-          <w:sz w:val="24"/>
-          <w:szCs w:val="24"/>
-        </w:rPr>
-        <w:t xml:space="preserve"> ou a senha errada.</w:t>
-      </w:r>
-    </w:p>
-    <w:p>
-      <w:pPr>
-        <w:spacing w:line="360" w:lineRule="auto"/>
-        <w:ind w:firstLine="709"/>
-        <w:jc w:val="both"/>
-        <w:rPr>
-          <w:color w:val="0070C0"/>
-          <w:sz w:val="24"/>
-          <w:szCs w:val="24"/>
-        </w:rPr>
-      </w:pPr>
-      <w:r>
-        <w:rPr>
-          <w:i/>
-          <w:color w:val="0070C0"/>
-          <w:sz w:val="24"/>
-          <w:szCs w:val="24"/>
-        </w:rPr>
-        <w:t>Dado:</w:t>
-      </w:r>
-      <w:r>
-        <w:rPr>
-          <w:color w:val="0070C0"/>
-          <w:sz w:val="24"/>
-          <w:szCs w:val="24"/>
-        </w:rPr>
-        <w:t xml:space="preserve"> O usuário do Sistema </w:t>
-      </w:r>
-      <w:proofErr w:type="spellStart"/>
-      <w:r>
-        <w:rPr>
-          <w:color w:val="0070C0"/>
-          <w:sz w:val="24"/>
-          <w:szCs w:val="24"/>
-        </w:rPr>
-        <w:t>PetShop</w:t>
-      </w:r>
-      <w:proofErr w:type="spellEnd"/>
-      <w:r>
-        <w:rPr>
-          <w:color w:val="0070C0"/>
-          <w:sz w:val="24"/>
-          <w:szCs w:val="24"/>
-        </w:rPr>
-        <w:t xml:space="preserve"> insere um </w:t>
-      </w:r>
-      <w:proofErr w:type="spellStart"/>
-      <w:r>
-        <w:rPr>
-          <w:color w:val="0070C0"/>
-          <w:sz w:val="24"/>
-          <w:szCs w:val="24"/>
-        </w:rPr>
-        <w:t>login</w:t>
-      </w:r>
-      <w:proofErr w:type="spellEnd"/>
-      <w:r>
-        <w:rPr>
-          <w:color w:val="0070C0"/>
-          <w:sz w:val="24"/>
-          <w:szCs w:val="24"/>
-        </w:rPr>
-        <w:t xml:space="preserve"> de acesso e uma senha que não correspondem a nenhum usuário cadastrado (</w:t>
-      </w:r>
-      <w:proofErr w:type="spellStart"/>
-      <w:r>
-        <w:rPr>
-          <w:color w:val="0070C0"/>
-          <w:sz w:val="24"/>
-          <w:szCs w:val="24"/>
-        </w:rPr>
-        <w:t>login</w:t>
-      </w:r>
-      <w:proofErr w:type="spellEnd"/>
-      <w:r>
-        <w:rPr>
-          <w:color w:val="0070C0"/>
-          <w:sz w:val="24"/>
-          <w:szCs w:val="24"/>
-        </w:rPr>
-        <w:t xml:space="preserve"> "administrador" e senha "1234"). </w:t>
-      </w:r>
-    </w:p>
-    <w:p>
-      <w:pPr>
-        <w:spacing w:line="360" w:lineRule="auto"/>
-        <w:ind w:firstLine="709"/>
-        <w:jc w:val="both"/>
-        <w:rPr>
-          <w:color w:val="0070C0"/>
-          <w:sz w:val="24"/>
-          <w:szCs w:val="24"/>
-        </w:rPr>
-      </w:pPr>
-      <w:r>
-        <w:rPr>
-          <w:i/>
-          <w:color w:val="0070C0"/>
-          <w:sz w:val="24"/>
-          <w:szCs w:val="24"/>
-        </w:rPr>
-        <w:t>Quando:</w:t>
-      </w:r>
-      <w:r>
-        <w:rPr>
-          <w:color w:val="0070C0"/>
-          <w:sz w:val="24"/>
-          <w:szCs w:val="24"/>
-        </w:rPr>
-        <w:t xml:space="preserve"> O sistema apresentará uma mensagem de erro: "Usuário ou senha inválidos!"</w:t>
-      </w:r>
-    </w:p>
-    <w:p>
-      <w:pPr>
-        <w:spacing w:line="360" w:lineRule="auto"/>
-        <w:ind w:firstLine="709"/>
-        <w:jc w:val="both"/>
-        <w:rPr>
-          <w:color w:val="0070C0"/>
-          <w:sz w:val="24"/>
-          <w:szCs w:val="24"/>
-        </w:rPr>
-      </w:pPr>
-      <w:r>
-        <w:rPr>
-          <w:i/>
-          <w:color w:val="0070C0"/>
-          <w:sz w:val="24"/>
-          <w:szCs w:val="24"/>
-        </w:rPr>
-        <w:t>Então:</w:t>
-      </w:r>
-      <w:r>
-        <w:rPr>
-          <w:color w:val="0070C0"/>
-          <w:sz w:val="24"/>
-          <w:szCs w:val="24"/>
-        </w:rPr>
-        <w:t xml:space="preserve"> O usuário deverá procurar o Gerente ou a pessoa responsável pelo acesso.</w:t>
-      </w:r>
-    </w:p>
-    <w:p>
-      <w:pPr>
-        <w:spacing w:line="360" w:lineRule="auto"/>
-        <w:jc w:val="both"/>
-        <w:rPr>
-          <w:color w:val="auto"/>
-          <w:sz w:val="24"/>
-          <w:szCs w:val="24"/>
-        </w:rPr>
-      </w:pPr>
-    </w:p>
-    <w:p>
-      <w:pPr>
-        <w:spacing w:line="360" w:lineRule="auto"/>
-        <w:ind w:firstLine="709"/>
-        <w:jc w:val="both"/>
-        <w:rPr>
-          <w:color w:val="auto"/>
-          <w:sz w:val="24"/>
-          <w:szCs w:val="24"/>
-        </w:rPr>
-      </w:pPr>
-    </w:p>
+      <w:r>
+        <w:rPr>
+          <w:color w:val="auto"/>
+          <w:sz w:val="24"/>
+          <w:szCs w:val="24"/>
+        </w:rPr>
+        <w:t>Deverá ver os usuários em forma de listagem relacionados à busca.</w:t>
+      </w:r>
+    </w:p>
+    <w:p>
+      <w:pPr>
+        <w:ind w:firstLine="709"/>
+        <w:jc w:val="both"/>
+        <w:rPr>
+          <w:sz w:val="24"/>
+          <w:szCs w:val="24"/>
+        </w:rPr>
+      </w:pPr>
+    </w:p>
+    <w:p/>
+    <w:p/>
     <w:p>
       <w:pPr>
         <w:pStyle w:val="Ttulo2"/>
@@ -3354,7 +4595,7 @@
           <w:sz w:val="24"/>
           <w:szCs w:val="24"/>
         </w:rPr>
-        <w:t>3</w:t>
+        <w:t>4</w:t>
       </w:r>
       <w:r>
         <w:rPr>
@@ -3451,6 +4692,18 @@
     <w:p>
       <w:pPr>
         <w:spacing w:line="360" w:lineRule="auto"/>
+        <w:ind w:firstLine="720"/>
+        <w:jc w:val="both"/>
+        <w:rPr>
+          <w:color w:val="auto"/>
+          <w:sz w:val="24"/>
+          <w:szCs w:val="24"/>
+        </w:rPr>
+      </w:pPr>
+    </w:p>
+    <w:p>
+      <w:pPr>
+        <w:spacing w:line="360" w:lineRule="auto"/>
         <w:ind w:firstLine="709"/>
         <w:jc w:val="both"/>
         <w:rPr>
@@ -3509,6 +4762,17 @@
     </w:p>
     <w:p>
       <w:pPr>
+        <w:ind w:firstLine="720"/>
+        <w:jc w:val="both"/>
+        <w:rPr>
+          <w:color w:val="auto"/>
+          <w:sz w:val="24"/>
+          <w:szCs w:val="24"/>
+        </w:rPr>
+      </w:pPr>
+    </w:p>
+    <w:p>
+      <w:pPr>
         <w:spacing w:line="360" w:lineRule="auto"/>
         <w:ind w:firstLine="709"/>
         <w:jc w:val="both"/>
@@ -3588,6 +4852,16 @@
     </w:p>
     <w:p>
       <w:pPr>
+        <w:ind w:firstLine="709"/>
+        <w:jc w:val="both"/>
+        <w:rPr>
+          <w:sz w:val="24"/>
+          <w:szCs w:val="24"/>
+        </w:rPr>
+      </w:pPr>
+    </w:p>
+    <w:p>
+      <w:pPr>
         <w:spacing w:line="360" w:lineRule="auto"/>
         <w:ind w:firstLine="709"/>
         <w:jc w:val="both"/>
@@ -3733,6 +5007,18 @@
         </w:rPr>
         <w:t xml:space="preserve"> O sistema exibirá uma mensagem de “Cadastro realizado, com sucesso”.</w:t>
       </w:r>
+    </w:p>
+    <w:p>
+      <w:pPr>
+        <w:spacing w:line="360" w:lineRule="auto"/>
+        <w:ind w:firstLine="709"/>
+        <w:jc w:val="both"/>
+        <w:rPr>
+          <w:color w:val="auto"/>
+          <w:sz w:val="24"/>
+          <w:szCs w:val="24"/>
+        </w:rPr>
+      </w:pPr>
     </w:p>
     <w:p>
       <w:pPr>
@@ -3921,7 +5207,7 @@
           <w:sz w:val="24"/>
           <w:szCs w:val="24"/>
         </w:rPr>
-        <w:t>3</w:t>
+        <w:t>4</w:t>
       </w:r>
       <w:r>
         <w:rPr>
@@ -4018,6 +5304,18 @@
     <w:p>
       <w:pPr>
         <w:spacing w:line="360" w:lineRule="auto"/>
+        <w:ind w:firstLine="720"/>
+        <w:jc w:val="both"/>
+        <w:rPr>
+          <w:color w:val="auto"/>
+          <w:sz w:val="24"/>
+          <w:szCs w:val="24"/>
+        </w:rPr>
+      </w:pPr>
+    </w:p>
+    <w:p>
+      <w:pPr>
+        <w:spacing w:line="360" w:lineRule="auto"/>
         <w:ind w:firstLine="709"/>
         <w:jc w:val="both"/>
         <w:rPr>
@@ -4151,6 +5449,16 @@
     </w:p>
     <w:p>
       <w:pPr>
+        <w:ind w:firstLine="709"/>
+        <w:jc w:val="both"/>
+        <w:rPr>
+          <w:sz w:val="24"/>
+          <w:szCs w:val="24"/>
+        </w:rPr>
+      </w:pPr>
+    </w:p>
+    <w:p>
+      <w:pPr>
         <w:spacing w:line="360" w:lineRule="auto"/>
         <w:ind w:firstLine="709"/>
         <w:jc w:val="both"/>
@@ -4227,15 +5535,7 @@
           <w:sz w:val="24"/>
           <w:szCs w:val="24"/>
         </w:rPr>
-        <w:t>Dado: A alteração foi realizada</w:t>
-      </w:r>
-      <w:r>
-        <w:rPr>
-          <w:color w:val="auto"/>
-          <w:sz w:val="24"/>
-          <w:szCs w:val="24"/>
-        </w:rPr>
-        <w:t xml:space="preserve"> com sucesso.</w:t>
+        <w:t>Dado: A alteração foi realizada com sucesso.</w:t>
       </w:r>
     </w:p>
     <w:p>
@@ -4293,15 +5593,7 @@
           <w:sz w:val="24"/>
           <w:szCs w:val="24"/>
         </w:rPr>
-        <w:t xml:space="preserve"> O sistema exibirá uma mensagem de “</w:t>
-      </w:r>
-      <w:r>
-        <w:rPr>
-          <w:color w:val="auto"/>
-          <w:sz w:val="24"/>
-          <w:szCs w:val="24"/>
-        </w:rPr>
-        <w:t>Alteração</w:t>
+        <w:t xml:space="preserve"> O sistema exibirá uma mensagem de “Alteração</w:t>
       </w:r>
       <w:r>
         <w:rPr>
@@ -4442,23 +5734,7 @@
           <w:sz w:val="24"/>
           <w:szCs w:val="24"/>
         </w:rPr>
-        <w:t xml:space="preserve"> Executar </w:t>
-      </w:r>
-      <w:r>
-        <w:rPr>
-          <w:color w:val="auto"/>
-          <w:sz w:val="24"/>
-          <w:szCs w:val="24"/>
-        </w:rPr>
-        <w:t>a alteração</w:t>
-      </w:r>
-      <w:r>
-        <w:rPr>
-          <w:color w:val="auto"/>
-          <w:sz w:val="24"/>
-          <w:szCs w:val="24"/>
-        </w:rPr>
-        <w:t xml:space="preserve"> na falta de campo obrigatório.</w:t>
+        <w:t xml:space="preserve"> Executar a alteração na falta de campo obrigatório.</w:t>
       </w:r>
     </w:p>
     <w:p>
@@ -4518,7 +5794,15 @@
           <w:sz w:val="24"/>
           <w:szCs w:val="24"/>
         </w:rPr>
-        <w:t>3.2</w:t>
+        <w:t>4</w:t>
+      </w:r>
+      <w:r>
+        <w:rPr>
+          <w:color w:val="auto"/>
+          <w:sz w:val="24"/>
+          <w:szCs w:val="24"/>
+        </w:rPr>
+        <w:t>.2</w:t>
       </w:r>
       <w:r>
         <w:rPr>
@@ -4607,6 +5891,18 @@
     <w:p>
       <w:pPr>
         <w:spacing w:line="360" w:lineRule="auto"/>
+        <w:ind w:firstLine="720"/>
+        <w:jc w:val="both"/>
+        <w:rPr>
+          <w:color w:val="auto"/>
+          <w:sz w:val="24"/>
+          <w:szCs w:val="24"/>
+        </w:rPr>
+      </w:pPr>
+    </w:p>
+    <w:p>
+      <w:pPr>
+        <w:spacing w:line="360" w:lineRule="auto"/>
         <w:ind w:firstLine="709"/>
         <w:jc w:val="both"/>
         <w:rPr>
@@ -4832,6 +6128,7 @@
           <w:sz w:val="24"/>
           <w:szCs w:val="24"/>
         </w:rPr>
+        <w:lastRenderedPageBreak/>
         <w:t>Dado:</w:t>
       </w:r>
       <w:r>
@@ -4840,23 +6137,7 @@
           <w:sz w:val="24"/>
           <w:szCs w:val="24"/>
         </w:rPr>
-        <w:t xml:space="preserve"> </w:t>
-      </w:r>
-      <w:r>
-        <w:rPr>
-          <w:color w:val="auto"/>
-          <w:sz w:val="24"/>
-          <w:szCs w:val="24"/>
-        </w:rPr>
-        <w:t>Deverá selecionar o profissional a ser excluído</w:t>
-      </w:r>
-      <w:r>
-        <w:rPr>
-          <w:color w:val="auto"/>
-          <w:sz w:val="24"/>
-          <w:szCs w:val="24"/>
-        </w:rPr>
-        <w:t>.</w:t>
+        <w:t xml:space="preserve"> Deverá selecionar o profissional a ser excluído.</w:t>
       </w:r>
     </w:p>
     <w:p>
@@ -4885,15 +6166,7 @@
           <w:sz w:val="24"/>
           <w:szCs w:val="24"/>
         </w:rPr>
-        <w:t xml:space="preserve"> </w:t>
-      </w:r>
-      <w:r>
-        <w:rPr>
-          <w:color w:val="auto"/>
-          <w:sz w:val="24"/>
-          <w:szCs w:val="24"/>
-        </w:rPr>
-        <w:t xml:space="preserve">Confirmar a exclusão </w:t>
+        <w:t xml:space="preserve"> Confirmar a exclusão </w:t>
       </w:r>
       <w:r>
         <w:rPr>
@@ -4909,15 +6182,7 @@
           <w:sz w:val="24"/>
           <w:szCs w:val="24"/>
         </w:rPr>
-        <w:t xml:space="preserve"> caixa de mensagem de exclusão</w:t>
-      </w:r>
-      <w:r>
-        <w:rPr>
-          <w:color w:val="auto"/>
-          <w:sz w:val="24"/>
-          <w:szCs w:val="24"/>
-        </w:rPr>
-        <w:t>.</w:t>
+        <w:t xml:space="preserve"> caixa de mensagem de exclusão.</w:t>
       </w:r>
     </w:p>
     <w:p>
@@ -4946,23 +6211,7 @@
           <w:sz w:val="24"/>
           <w:szCs w:val="24"/>
         </w:rPr>
-        <w:t xml:space="preserve"> Será exibida </w:t>
-      </w:r>
-      <w:r>
-        <w:rPr>
-          <w:color w:val="auto"/>
-          <w:sz w:val="24"/>
-          <w:szCs w:val="24"/>
-        </w:rPr>
-        <w:t>de p</w:t>
-      </w:r>
-      <w:r>
-        <w:rPr>
-          <w:color w:val="auto"/>
-          <w:sz w:val="24"/>
-          <w:szCs w:val="24"/>
-        </w:rPr>
-        <w:t>rofissional excluído com sucesso.</w:t>
+        <w:t xml:space="preserve"> Será exibida de profissional excluído com sucesso.</w:t>
       </w:r>
     </w:p>
     <w:p>
@@ -5181,7 +6430,15 @@
           <w:sz w:val="24"/>
           <w:szCs w:val="24"/>
         </w:rPr>
-        <w:t>3.3</w:t>
+        <w:t>4</w:t>
+      </w:r>
+      <w:r>
+        <w:rPr>
+          <w:color w:val="auto"/>
+          <w:sz w:val="24"/>
+          <w:szCs w:val="24"/>
+        </w:rPr>
+        <w:t>.3</w:t>
       </w:r>
       <w:r>
         <w:rPr>
@@ -5258,6 +6515,18 @@
         </w:rPr>
         <w:t>Acesso a Tela de Consulta do Profissional</w:t>
       </w:r>
+    </w:p>
+    <w:p>
+      <w:pPr>
+        <w:spacing w:line="360" w:lineRule="auto"/>
+        <w:ind w:firstLine="720"/>
+        <w:jc w:val="both"/>
+        <w:rPr>
+          <w:color w:val="auto"/>
+          <w:sz w:val="24"/>
+          <w:szCs w:val="24"/>
+        </w:rPr>
+      </w:pPr>
     </w:p>
     <w:p>
       <w:pPr>
@@ -5800,6 +7069,7 @@
           <w:sz w:val="24"/>
           <w:szCs w:val="24"/>
         </w:rPr>
+        <w:lastRenderedPageBreak/>
         <w:t>PetShop</w:t>
       </w:r>
       <w:proofErr w:type="spellEnd"/>
@@ -8648,7 +9918,7 @@
   </w:latentStyles>
   <w:style w:type="paragraph" w:default="1" w:styleId="Normal">
     <w:name w:val="Normal"/>
-    <w:rsid w:val="001E549B"/>
+    <w:rsid w:val="00CA7667"/>
   </w:style>
   <w:style w:type="paragraph" w:styleId="Ttulo1">
     <w:name w:val="heading 1"/>
@@ -9115,6 +10385,42 @@
       <w:szCs w:val="26"/>
     </w:rPr>
   </w:style>
+  <w:style w:type="character" w:styleId="Forte">
+    <w:name w:val="Strong"/>
+    <w:basedOn w:val="Fontepargpadro"/>
+    <w:uiPriority w:val="22"/>
+    <w:qFormat/>
+    <w:rsid w:val="008956FB"/>
+    <w:rPr>
+      <w:b/>
+      <w:bCs/>
+    </w:rPr>
+  </w:style>
+  <w:style w:type="character" w:styleId="TtulodoLivro">
+    <w:name w:val="Book Title"/>
+    <w:basedOn w:val="Fontepargpadro"/>
+    <w:uiPriority w:val="33"/>
+    <w:qFormat/>
+    <w:rsid w:val="008956FB"/>
+    <w:rPr>
+      <w:b/>
+      <w:bCs/>
+      <w:i/>
+      <w:iCs/>
+      <w:spacing w:val="5"/>
+    </w:rPr>
+  </w:style>
+  <w:style w:type="character" w:styleId="nfase">
+    <w:name w:val="Emphasis"/>
+    <w:basedOn w:val="Fontepargpadro"/>
+    <w:uiPriority w:val="20"/>
+    <w:qFormat/>
+    <w:rsid w:val="008956FB"/>
+    <w:rPr>
+      <w:i/>
+      <w:iCs/>
+    </w:rPr>
+  </w:style>
 </w:styles>
 </file>
 
@@ -9418,7 +10724,7 @@
 </file>
 
 <file path=customXml/itemProps1.xml><?xml version="1.0" encoding="utf-8"?>
-<ds:datastoreItem xmlns:ds="http://schemas.openxmlformats.org/officeDocument/2006/customXml" ds:itemID="{8B5F9208-DF3F-4E1A-9598-93A138B41B9C}">
+<ds:datastoreItem xmlns:ds="http://schemas.openxmlformats.org/officeDocument/2006/customXml" ds:itemID="{8071E49E-6C17-44E6-B276-F0E518F391B0}">
   <ds:schemaRefs>
     <ds:schemaRef ds:uri="http://schemas.openxmlformats.org/officeDocument/2006/bibliography"/>
   </ds:schemaRefs>

</xml_diff>